<commit_message>
lab report intro/conclusion + small editing
</commit_message>
<xml_diff>
--- a/labs/lab5/lab_report/es_lab_report_5.docx
+++ b/labs/lab5/lab_report/es_lab_report_5.docx
@@ -323,7 +323,81 @@
         <w:ind w:firstLine="360"/>
       </w:pPr>
       <w:r>
-        <w:t xml:space="preserve">Embedded Systems lab 5 provided a taste of the power C programming holds in the world of microcontrollers. The use of C – code enabled the use of coding libraries giving the programmer the ability to do much more complicated tasks while writing less code. While utilizing C code, a remotely controllable analog signal/data logging system was created using the built-in analog to digital converter on the ATMEGA328P controller and an external digital to analog converter (MAX518). Communication between the terminal and the microcontroller was handled by RS232 asynchronous serial communication and communication between the microcontroller and the MAX518 was handled via I2C communication. </w:t>
+        <w:rPr>
+          <w:rFonts w:ascii="Times New Roman" w:hAnsi="Times New Roman" w:cs="Times New Roman"/>
+        </w:rPr>
+        <w:t xml:space="preserve">We are beginning to C </w:t>
+      </w:r>
+      <w:proofErr w:type="gramStart"/>
+      <w:r>
+        <w:rPr>
+          <w:rFonts w:ascii="Times New Roman" w:hAnsi="Times New Roman" w:cs="Times New Roman"/>
+        </w:rPr>
+        <w:t>why</w:t>
+      </w:r>
+      <w:proofErr w:type="gramEnd"/>
+      <w:r>
+        <w:rPr>
+          <w:rFonts w:ascii="Times New Roman" w:hAnsi="Times New Roman" w:cs="Times New Roman"/>
+        </w:rPr>
+        <w:t xml:space="preserve"> there are few</w:t>
+      </w:r>
+      <w:r>
+        <w:rPr>
+          <w:rFonts w:ascii="Times New Roman" w:hAnsi="Times New Roman" w:cs="Times New Roman"/>
+        </w:rPr>
+        <w:t xml:space="preserve"> and far between</w:t>
+      </w:r>
+      <w:r>
+        <w:rPr>
+          <w:rFonts w:ascii="Times New Roman" w:hAnsi="Times New Roman" w:cs="Times New Roman"/>
+        </w:rPr>
+        <w:t xml:space="preserve"> assembly</w:t>
+      </w:r>
+      <w:r>
+        <w:rPr>
+          <w:rFonts w:ascii="Times New Roman" w:hAnsi="Times New Roman" w:cs="Times New Roman"/>
+        </w:rPr>
+        <w:t>-</w:t>
+      </w:r>
+      <w:r>
+        <w:rPr>
+          <w:rFonts w:ascii="Times New Roman" w:hAnsi="Times New Roman" w:cs="Times New Roman"/>
+        </w:rPr>
+        <w:t xml:space="preserve">only programmers. </w:t>
+      </w:r>
+      <w:r>
+        <w:t>Lab 5 served as an introduction to the C programming language, which gives the developer more freedom than AVR assembly</w:t>
+      </w:r>
+      <w:r>
+        <w:t xml:space="preserve"> which was</w:t>
+      </w:r>
+      <w:r>
+        <w:t xml:space="preserve"> used prior</w:t>
+      </w:r>
+      <w:r>
+        <w:t>.</w:t>
+      </w:r>
+      <w:r>
+        <w:t xml:space="preserve"> To dip our toes before the final project, Lab 5 was used as a playground. On this playground, we learned device to device communication and expanded our signal processing toolbox </w:t>
+      </w:r>
+      <w:r>
+        <w:t xml:space="preserve">by </w:t>
+      </w:r>
+      <w:r>
+        <w:t xml:space="preserve">programming a DAC and ADC. The product was a terminal emulator, which can be used to take measurements of voltage and set voltages at respective locations. </w:t>
+      </w:r>
+      <w:r>
+        <w:t xml:space="preserve">Communication between the terminal and the microcontroller was handled by RS232 and communication between the microcontroller and the MAX518 was handled via I2C communication. </w:t>
+      </w:r>
+      <w:r>
+        <w:t xml:space="preserve">The ADC is on-chip </w:t>
+      </w:r>
+      <w:r>
+        <w:t xml:space="preserve">and thus </w:t>
+      </w:r>
+      <w:r>
+        <w:t>controlled via registers.</w:t>
       </w:r>
     </w:p>
     <w:p>
@@ -1035,21 +1109,7 @@
           <w:rFonts w:ascii="Times New Roman" w:hAnsi="Times New Roman" w:cs="Times New Roman"/>
         </w:rPr>
         <w:tab/>
-        <w:t xml:space="preserve">Compared to the previous lab, lab 5 did not have many hardware considerations. The main components of our circuit consisted of a B103 potentiometer and a MAX518 digital to </w:t>
-      </w:r>
-      <w:proofErr w:type="gramStart"/>
-      <w:r>
-        <w:rPr>
-          <w:rFonts w:ascii="Times New Roman" w:hAnsi="Times New Roman" w:cs="Times New Roman"/>
-        </w:rPr>
-        <w:t>analog</w:t>
-      </w:r>
-      <w:proofErr w:type="gramEnd"/>
-      <w:r>
-        <w:rPr>
-          <w:rFonts w:ascii="Times New Roman" w:hAnsi="Times New Roman" w:cs="Times New Roman"/>
-        </w:rPr>
-        <w:t xml:space="preserve"> converter. To read values from the potentiometer we connected the outer pins to 5V and ground and connected the middle pin (the signal wire) to A0 on the microcontroller. A0 corresponds to channel 0 of the built-in analog to digital converter included in the Arduino Uno. </w:t>
+        <w:t xml:space="preserve">Compared to the previous lab, lab 5 did not have many hardware considerations. The main components of our circuit consisted of a B103 potentiometer and a MAX518 digital to analog converter. To read values from the potentiometer we connected the outer pins to 5V and ground and connected the middle pin (the signal wire) to A0 on the microcontroller. A0 corresponds to channel 0 of the built-in analog to digital converter included in the Arduino Uno. </w:t>
       </w:r>
     </w:p>
     <w:p>
@@ -1063,7 +1123,6 @@
         <w:rPr>
           <w:rFonts w:ascii="Times New Roman" w:hAnsi="Times New Roman" w:cs="Times New Roman"/>
         </w:rPr>
-        <w:tab/>
         <w:t>To communicate with the MAX518 DAC we utilized I2C communication. This is a synchronous communication system that only requires 2 I/O pins for operation. One line is for data and the other is a clock line, when data is sent across I2C the line is pulled low, hence the need for 10K</w:t>
       </w:r>
       <w:r>
@@ -1090,14 +1149,12 @@
         </w:rPr>
         <w:t xml:space="preserve"> address that must be known </w:t>
       </w:r>
-      <w:proofErr w:type="gramStart"/>
       <w:r>
         <w:rPr>
           <w:rFonts w:ascii="Times New Roman" w:hAnsi="Times New Roman" w:cs="Times New Roman"/>
         </w:rPr>
-        <w:t>in order for</w:t>
-      </w:r>
-      <w:proofErr w:type="gramEnd"/>
+        <w:t>for</w:t>
+      </w:r>
       <w:r>
         <w:rPr>
           <w:rFonts w:ascii="Times New Roman" w:hAnsi="Times New Roman" w:cs="Times New Roman"/>
@@ -1195,7 +1252,19 @@
         <w:rPr>
           <w:rFonts w:ascii="Times New Roman" w:hAnsi="Times New Roman" w:cs="Times New Roman"/>
         </w:rPr>
-        <w:t xml:space="preserve"> decoupling capacitor was included near the MAX518. </w:t>
+        <w:t xml:space="preserve"> decoupling capacitor was </w:t>
+      </w:r>
+      <w:r>
+        <w:rPr>
+          <w:rFonts w:ascii="Times New Roman" w:hAnsi="Times New Roman" w:cs="Times New Roman"/>
+        </w:rPr>
+        <w:t>connected to</w:t>
+      </w:r>
+      <w:r>
+        <w:rPr>
+          <w:rFonts w:ascii="Times New Roman" w:hAnsi="Times New Roman" w:cs="Times New Roman"/>
+        </w:rPr>
+        <w:t xml:space="preserve"> the MAX518. </w:t>
       </w:r>
     </w:p>
     <w:p>
@@ -1524,18 +1593,142 @@
     </w:p>
     <w:p>
       <w:pPr>
+        <w:pStyle w:val="ListParagraph"/>
+        <w:numPr>
+          <w:ilvl w:val="0"/>
+          <w:numId w:val="7"/>
+        </w:numPr>
+      </w:pPr>
+      <w:r>
+        <w:rPr>
+          <w:b/>
+          <w:bCs/>
+        </w:rPr>
+        <w:t>G</w:t>
+      </w:r>
+      <w:r>
+        <w:t xml:space="preserve">: Return an analog voltage reading </w:t>
+      </w:r>
+    </w:p>
+    <w:p>
+      <w:pPr>
+        <w:pStyle w:val="ListParagraph"/>
+        <w:numPr>
+          <w:ilvl w:val="0"/>
+          <w:numId w:val="7"/>
+        </w:numPr>
+      </w:pPr>
+      <w:r>
+        <w:rPr>
+          <w:b/>
+          <w:bCs/>
+        </w:rPr>
+        <w:t>M</w:t>
+      </w:r>
+      <w:r>
+        <w:t xml:space="preserve">: Return </w:t>
+      </w:r>
+      <w:r>
+        <w:rPr>
+          <w:b/>
+          <w:bCs/>
+        </w:rPr>
+        <w:t>n</w:t>
+      </w:r>
+      <w:r>
+        <w:t xml:space="preserve"> analog voltage readings with </w:t>
+      </w:r>
+      <w:r>
+        <w:rPr>
+          <w:b/>
+          <w:bCs/>
+        </w:rPr>
+        <w:t xml:space="preserve">dt </w:t>
+      </w:r>
+      <w:r>
+        <w:t>seconds between readings</w:t>
+      </w:r>
+    </w:p>
+    <w:p>
+      <w:pPr>
+        <w:pStyle w:val="ListParagraph"/>
+        <w:numPr>
+          <w:ilvl w:val="0"/>
+          <w:numId w:val="7"/>
+        </w:numPr>
+        <w:rPr>
+          <w:b/>
+          <w:bCs/>
+        </w:rPr>
+      </w:pPr>
+      <w:r>
+        <w:rPr>
+          <w:b/>
+          <w:bCs/>
+        </w:rPr>
+        <w:t>S</w:t>
+      </w:r>
+      <w:r>
+        <w:t xml:space="preserve">: Set analog voltage on channel </w:t>
+      </w:r>
+      <w:r>
+        <w:rPr>
+          <w:b/>
+          <w:bCs/>
+        </w:rPr>
+        <w:t>c</w:t>
+      </w:r>
+      <w:r>
+        <w:t xml:space="preserve"> at voltage </w:t>
+      </w:r>
+      <w:proofErr w:type="spellStart"/>
+      <w:r>
+        <w:rPr>
+          <w:b/>
+          <w:bCs/>
+        </w:rPr>
+        <w:t>n.nn</w:t>
+      </w:r>
+      <w:proofErr w:type="spellEnd"/>
+    </w:p>
+    <w:p>
+      <w:pPr>
+        <w:ind w:firstLine="360"/>
+      </w:pPr>
+      <w:r>
+        <w:t>The first step in implementing this functionality was to enable serial communication between the Data Visualizer in Atmel Studio and the microcontroller. To do this the A</w:t>
+      </w:r>
+      <w:r>
+        <w:t>tmega</w:t>
+      </w:r>
+      <w:r>
+        <w:t>328</w:t>
+      </w:r>
+      <w:r>
+        <w:t>P</w:t>
+      </w:r>
+      <w:r>
+        <w:t xml:space="preserve"> datasheet was consulted and was found to have some very helpful C functions for USART communication. The functions are as follows:</w:t>
+      </w:r>
+    </w:p>
+    <w:p>
+      <w:pPr>
+        <w:ind w:left="2880" w:firstLine="720"/>
+      </w:pPr>
+      <w:r>
+        <w:t xml:space="preserve">      </w:t>
+      </w:r>
+      <w:r>
+        <w:t>USART0_Init()</w:t>
+      </w:r>
+    </w:p>
+    <w:p>
+      <w:pPr>
         <w:ind w:firstLine="360"/>
         <w:jc w:val="center"/>
       </w:pPr>
       <w:r>
-        <w:rPr>
-          <w:b/>
-          <w:bCs/>
-        </w:rPr>
-        <w:t>G</w:t>
-      </w:r>
-      <w:r>
-        <w:t xml:space="preserve">: Return an analog voltage reading </w:t>
+        <w:t>USART0_Transmit()</w:t>
       </w:r>
     </w:p>
     <w:p>
@@ -1544,154 +1737,24 @@
         <w:jc w:val="center"/>
       </w:pPr>
       <w:r>
-        <w:rPr>
-          <w:b/>
-          <w:bCs/>
-        </w:rPr>
-        <w:t>M</w:t>
-      </w:r>
-      <w:r>
-        <w:t xml:space="preserve">: </w:t>
-      </w:r>
-      <w:proofErr w:type="gramStart"/>
-      <w:r>
-        <w:t xml:space="preserve">Return </w:t>
-      </w:r>
-      <w:r>
-        <w:rPr>
-          <w:b/>
-          <w:bCs/>
-        </w:rPr>
-        <w:t>n</w:t>
-      </w:r>
-      <w:proofErr w:type="gramEnd"/>
-      <w:r>
-        <w:t xml:space="preserve"> analog voltage readings with </w:t>
-      </w:r>
-      <w:r>
-        <w:rPr>
-          <w:b/>
-          <w:bCs/>
-        </w:rPr>
-        <w:t xml:space="preserve">dt </w:t>
-      </w:r>
-      <w:r>
-        <w:t>seconds between readings</w:t>
+        <w:t>USART0_Receive()</w:t>
       </w:r>
     </w:p>
     <w:p>
       <w:pPr>
         <w:ind w:firstLine="360"/>
-        <w:jc w:val="center"/>
-        <w:rPr>
-          <w:b/>
-          <w:bCs/>
-        </w:rPr>
-      </w:pPr>
-      <w:r>
-        <w:rPr>
-          <w:b/>
-          <w:bCs/>
-        </w:rPr>
-        <w:t>S</w:t>
-      </w:r>
-      <w:r>
-        <w:t xml:space="preserve">: Set analog voltage on channel </w:t>
-      </w:r>
-      <w:proofErr w:type="spellStart"/>
-      <w:proofErr w:type="gramStart"/>
-      <w:r>
-        <w:rPr>
-          <w:b/>
-          <w:bCs/>
-        </w:rPr>
-        <w:t xml:space="preserve">c </w:t>
-      </w:r>
-      <w:r>
-        <w:t xml:space="preserve"> at</w:t>
-      </w:r>
-      <w:proofErr w:type="spellEnd"/>
-      <w:proofErr w:type="gramEnd"/>
-      <w:r>
-        <w:t xml:space="preserve"> voltage </w:t>
-      </w:r>
-      <w:proofErr w:type="spellStart"/>
-      <w:proofErr w:type="gramStart"/>
-      <w:r>
-        <w:rPr>
-          <w:b/>
-          <w:bCs/>
-        </w:rPr>
-        <w:t>n.nn</w:t>
-      </w:r>
-      <w:proofErr w:type="spellEnd"/>
-      <w:proofErr w:type="gramEnd"/>
-    </w:p>
-    <w:p>
-      <w:pPr>
-        <w:ind w:firstLine="360"/>
-      </w:pPr>
-      <w:r>
-        <w:t>The first step in implementing this functionality was to enable serial communication between the Data Visualizer in Atmel Studio and the microcontroller. To do this the ATMEGA328P datasheet was consulted and was found to have some very helpful C functions for USART communication. The functions are as follows:</w:t>
-      </w:r>
-    </w:p>
-    <w:p>
-      <w:pPr>
-        <w:ind w:firstLine="360"/>
-        <w:jc w:val="center"/>
-      </w:pPr>
-      <w:r>
-        <w:t>USART0_</w:t>
-      </w:r>
-      <w:proofErr w:type="gramStart"/>
-      <w:r>
-        <w:t>Init(</w:t>
-      </w:r>
-      <w:proofErr w:type="gramEnd"/>
-      <w:r>
-        <w:t>)</w:t>
-      </w:r>
-    </w:p>
-    <w:p>
-      <w:pPr>
-        <w:ind w:firstLine="360"/>
-        <w:jc w:val="center"/>
-      </w:pPr>
-      <w:r>
-        <w:t>USART0_</w:t>
-      </w:r>
-      <w:proofErr w:type="gramStart"/>
-      <w:r>
-        <w:t>Transmit(</w:t>
-      </w:r>
-      <w:proofErr w:type="gramEnd"/>
-      <w:r>
-        <w:t>)</w:t>
-      </w:r>
-    </w:p>
-    <w:p>
-      <w:pPr>
-        <w:ind w:firstLine="360"/>
-        <w:jc w:val="center"/>
-      </w:pPr>
-      <w:r>
-        <w:t>USART0_</w:t>
-      </w:r>
-      <w:proofErr w:type="gramStart"/>
-      <w:r>
-        <w:t>Receive(</w:t>
-      </w:r>
-      <w:proofErr w:type="gramEnd"/>
-      <w:r>
-        <w:t>)</w:t>
-      </w:r>
-    </w:p>
-    <w:p>
-      <w:pPr>
-        <w:ind w:firstLine="360"/>
-      </w:pPr>
-      <w:r>
-        <w:t xml:space="preserve">Utilizing these three functions almost all required communication between the computer and microcontroller can be accomplished. Within the initialization function the desired communication Baud Rate is set to 9600. The ATMEGA328P operates at </w:t>
+      </w:pPr>
+      <w:r>
+        <w:t xml:space="preserve">These functions are self-explanatory providing methods for configuring communication and sending and receiving bytes. </w:t>
+      </w:r>
+      <w:r>
+        <w:t>Utilizing these three functions almost all required communication between the computer and microcontroller can be accomplished. Within the initialization function the desired communication Baud Rate is set to 9600. The A</w:t>
+      </w:r>
+      <w:r>
+        <w:t>tmega</w:t>
+      </w:r>
+      <w:r>
+        <w:t xml:space="preserve">328P operates at </w:t>
       </w:r>
       <w:proofErr w:type="gramStart"/>
       <w:r>
@@ -1777,21 +1840,7 @@
           <w:rFonts w:ascii="Times New Roman" w:hAnsi="Times New Roman" w:cs="Times New Roman"/>
         </w:rPr>
         <w:tab/>
-        <w:t xml:space="preserve">To retrieve analog voltage readings, the on-board </w:t>
-      </w:r>
-      <w:proofErr w:type="gramStart"/>
-      <w:r>
-        <w:rPr>
-          <w:rFonts w:ascii="Times New Roman" w:hAnsi="Times New Roman" w:cs="Times New Roman"/>
-        </w:rPr>
-        <w:t>analog to</w:t>
-      </w:r>
-      <w:proofErr w:type="gramEnd"/>
-      <w:r>
-        <w:rPr>
-          <w:rFonts w:ascii="Times New Roman" w:hAnsi="Times New Roman" w:cs="Times New Roman"/>
-        </w:rPr>
-        <w:t xml:space="preserve"> digital converter of the Arduino Uno had to be utilized. Two functions were implemented to complete this task. The first of which was the initialization function. Within this function a reference voltage of 5V was set. This voltage is used for all voltage computations. Then a frequency of 125Khz was opted for as in the ATMEGA328P data sheet it is stated that the ADC operates best at a frequency in the range if 50 – 200Khz. The calculation for this can be seen below. </w:t>
+        <w:t xml:space="preserve">To retrieve analog voltage readings, the on-board analog to digital converter of the Arduino Uno had to be utilized. Two functions were implemented to complete this task. The first of which was the initialization function. Within this function a reference voltage of 5V was set. This voltage is used for all voltage computations. Then a frequency of 125Khz was opted for as in the ATMEGA328P data sheet it is stated that the ADC operates best at a frequency in the range if 50 – 200Khz. The calculation for this can be seen below. </w:t>
       </w:r>
     </w:p>
     <w:p>
@@ -1934,7 +1983,6 @@
           <w:rFonts w:ascii="Times New Roman" w:eastAsiaTheme="minorEastAsia" w:hAnsi="Times New Roman" w:cs="Times New Roman"/>
         </w:rPr>
         <w:tab/>
-        <w:t xml:space="preserve">To handle I2C communication </w:t>
       </w:r>
       <w:r>
         <w:rPr>
@@ -1946,16 +1994,68 @@
         <w:rPr>
           <w:rFonts w:ascii="Times New Roman" w:eastAsiaTheme="minorEastAsia" w:hAnsi="Times New Roman" w:cs="Times New Roman"/>
         </w:rPr>
-        <w:t xml:space="preserve"> “i2cmaster” library was utilized. With the help of this library all communication with the DAC was very straightforward and could be handled in a few lines of code. For </w:t>
-      </w:r>
-      <w:proofErr w:type="gramStart"/>
+        <w:t xml:space="preserve"> “i2cmaster” library was </w:t>
+      </w:r>
       <w:r>
         <w:rPr>
           <w:rFonts w:ascii="Times New Roman" w:eastAsiaTheme="minorEastAsia" w:hAnsi="Times New Roman" w:cs="Times New Roman"/>
         </w:rPr>
-        <w:t>example</w:t>
-      </w:r>
-      <w:proofErr w:type="gramEnd"/>
+        <w:t>used t</w:t>
+      </w:r>
+      <w:r>
+        <w:rPr>
+          <w:rFonts w:ascii="Times New Roman" w:eastAsiaTheme="minorEastAsia" w:hAnsi="Times New Roman" w:cs="Times New Roman"/>
+        </w:rPr>
+        <w:t>o handle I2C communication</w:t>
+      </w:r>
+      <w:r>
+        <w:rPr>
+          <w:rFonts w:ascii="Times New Roman" w:eastAsiaTheme="minorEastAsia" w:hAnsi="Times New Roman" w:cs="Times New Roman"/>
+        </w:rPr>
+        <w:t xml:space="preserve">. With the help of </w:t>
+      </w:r>
+      <w:r>
+        <w:rPr>
+          <w:rFonts w:ascii="Times New Roman" w:eastAsiaTheme="minorEastAsia" w:hAnsi="Times New Roman" w:cs="Times New Roman"/>
+        </w:rPr>
+        <w:t>his</w:t>
+      </w:r>
+      <w:r>
+        <w:rPr>
+          <w:rFonts w:ascii="Times New Roman" w:eastAsiaTheme="minorEastAsia" w:hAnsi="Times New Roman" w:cs="Times New Roman"/>
+        </w:rPr>
+        <w:t xml:space="preserve"> library</w:t>
+      </w:r>
+      <w:r>
+        <w:rPr>
+          <w:rFonts w:ascii="Times New Roman" w:eastAsiaTheme="minorEastAsia" w:hAnsi="Times New Roman" w:cs="Times New Roman"/>
+        </w:rPr>
+        <w:t xml:space="preserve">, </w:t>
+      </w:r>
+      <w:r>
+        <w:rPr>
+          <w:rFonts w:ascii="Times New Roman" w:eastAsiaTheme="minorEastAsia" w:hAnsi="Times New Roman" w:cs="Times New Roman"/>
+        </w:rPr>
+        <w:t xml:space="preserve">all communication with the DAC was very straightforward </w:t>
+      </w:r>
+      <w:r>
+        <w:rPr>
+          <w:rFonts w:ascii="Times New Roman" w:eastAsiaTheme="minorEastAsia" w:hAnsi="Times New Roman" w:cs="Times New Roman"/>
+        </w:rPr>
+        <w:t>requiring only a few LOC</w:t>
+      </w:r>
+      <w:r>
+        <w:rPr>
+          <w:rFonts w:ascii="Times New Roman" w:eastAsiaTheme="minorEastAsia" w:hAnsi="Times New Roman" w:cs="Times New Roman"/>
+        </w:rPr>
+        <w:t xml:space="preserve">. For </w:t>
+      </w:r>
+      <w:r>
+        <w:rPr>
+          <w:rFonts w:ascii="Times New Roman" w:eastAsiaTheme="minorEastAsia" w:hAnsi="Times New Roman" w:cs="Times New Roman"/>
+        </w:rPr>
+        <w:t>example,</w:t>
+      </w:r>
       <w:r>
         <w:rPr>
           <w:rFonts w:ascii="Times New Roman" w:eastAsiaTheme="minorEastAsia" w:hAnsi="Times New Roman" w:cs="Times New Roman"/>
@@ -1982,61 +2082,29 @@
         </w:rPr>
         <w:t xml:space="preserve">and then save the command to a buffer string that can be processed by separate command functions. It reads the command and looks for new line characters that would indicate a terminated string. If data was received the length of the buffer is saved. The timeout functionality helped with an issue that was encountered during the creation of this logger. Whenever the S command was </w:t>
       </w:r>
-      <w:proofErr w:type="gramStart"/>
       <w:r>
         <w:rPr>
           <w:rFonts w:ascii="Times New Roman" w:hAnsi="Times New Roman" w:cs="Times New Roman"/>
         </w:rPr>
-        <w:t>ran</w:t>
-      </w:r>
-      <w:proofErr w:type="gramEnd"/>
+        <w:t>run</w:t>
+      </w:r>
       <w:r>
         <w:rPr>
           <w:rFonts w:ascii="Times New Roman" w:hAnsi="Times New Roman" w:cs="Times New Roman"/>
         </w:rPr>
-        <w:t xml:space="preserve"> and enter was pressed nothing would occur until enter was pressed again. With the </w:t>
-      </w:r>
-      <w:proofErr w:type="gramStart"/>
+        <w:t xml:space="preserve"> and enter pressed</w:t>
+      </w:r>
       <w:r>
         <w:rPr>
           <w:rFonts w:ascii="Times New Roman" w:hAnsi="Times New Roman" w:cs="Times New Roman"/>
         </w:rPr>
-        <w:t>timeout</w:t>
-      </w:r>
-      <w:proofErr w:type="gramEnd"/>
+        <w:t>,</w:t>
+      </w:r>
       <w:r>
         <w:rPr>
           <w:rFonts w:ascii="Times New Roman" w:hAnsi="Times New Roman" w:cs="Times New Roman"/>
         </w:rPr>
-        <w:t xml:space="preserve"> no matter </w:t>
-      </w:r>
-      <w:proofErr w:type="gramStart"/>
-      <w:r>
-        <w:rPr>
-          <w:rFonts w:ascii="Times New Roman" w:hAnsi="Times New Roman" w:cs="Times New Roman"/>
-        </w:rPr>
-        <w:t>what</w:t>
-      </w:r>
-      <w:proofErr w:type="gramEnd"/>
-      <w:r>
-        <w:rPr>
-          <w:rFonts w:ascii="Times New Roman" w:hAnsi="Times New Roman" w:cs="Times New Roman"/>
-        </w:rPr>
-        <w:t xml:space="preserve"> after 100 </w:t>
-      </w:r>
-      <w:proofErr w:type="gramStart"/>
-      <w:r>
-        <w:rPr>
-          <w:rFonts w:ascii="Times New Roman" w:hAnsi="Times New Roman" w:cs="Times New Roman"/>
-        </w:rPr>
-        <w:t>milliseconds</w:t>
-      </w:r>
-      <w:proofErr w:type="gramEnd"/>
-      <w:r>
-        <w:rPr>
-          <w:rFonts w:ascii="Times New Roman" w:hAnsi="Times New Roman" w:cs="Times New Roman"/>
-        </w:rPr>
-        <w:t xml:space="preserve"> the command is processed. </w:t>
+        <w:t xml:space="preserve"> nothing would occur until enter was pressed again. With the timeout no matter what after 100 milliseconds the command is processed. </w:t>
       </w:r>
     </w:p>
     <w:p>
@@ -2084,6 +2152,8 @@
       <w:r>
         <w:rPr>
           <w:rFonts w:ascii="Times New Roman" w:hAnsi="Times New Roman" w:cs="Times New Roman"/>
+          <w:i/>
+          <w:iCs/>
         </w:rPr>
         <w:t>sprintf</w:t>
       </w:r>
@@ -2147,6 +2217,7 @@
       <w:r>
         <w:rPr>
           <w:rFonts w:ascii="Times New Roman" w:hAnsi="Times New Roman" w:cs="Times New Roman"/>
+          <w:noProof/>
         </w:rPr>
         <w:lastRenderedPageBreak/>
         <w:drawing>
@@ -2196,6 +2267,7 @@
       <w:r>
         <w:rPr>
           <w:rFonts w:ascii="Times New Roman" w:hAnsi="Times New Roman" w:cs="Times New Roman"/>
+          <w:noProof/>
         </w:rPr>
         <w:drawing>
           <wp:inline distT="0" distB="0" distL="0" distR="0" wp14:anchorId="3E1E894D" wp14:editId="34862092">
@@ -2244,6 +2316,7 @@
       <w:r>
         <w:rPr>
           <w:rFonts w:ascii="Times New Roman" w:hAnsi="Times New Roman" w:cs="Times New Roman"/>
+          <w:noProof/>
         </w:rPr>
         <w:drawing>
           <wp:inline distT="0" distB="0" distL="0" distR="0" wp14:anchorId="2E936678" wp14:editId="5A9A7982">
@@ -2345,12 +2418,26 @@
         <w:rPr>
           <w:rFonts w:ascii="Times New Roman" w:hAnsi="Times New Roman" w:cs="Times New Roman"/>
         </w:rPr>
-        <w:t xml:space="preserve">The function created for processing the M command required a pointer to the parameter buffer string to be passed. By doing this the function could easily access the buffer command and parse out the important information. We did this by using </w:t>
+        <w:t>The function created for processing the M command required a pointer to the parameter buffer string to be passed. By doing this the function could easily access the buffer command and parse out the important information. We did this by using</w:t>
+      </w:r>
+      <w:r>
+        <w:rPr>
+          <w:rFonts w:ascii="Times New Roman" w:hAnsi="Times New Roman" w:cs="Times New Roman"/>
+        </w:rPr>
+        <w:t xml:space="preserve"> </w:t>
+      </w:r>
+      <w:r>
+        <w:rPr>
+          <w:rFonts w:ascii="Times New Roman" w:hAnsi="Times New Roman" w:cs="Times New Roman"/>
+        </w:rPr>
+        <w:t xml:space="preserve"> </w:t>
       </w:r>
       <w:proofErr w:type="spellStart"/>
       <w:r>
         <w:rPr>
           <w:rFonts w:ascii="Times New Roman" w:hAnsi="Times New Roman" w:cs="Times New Roman"/>
+          <w:i/>
+          <w:iCs/>
         </w:rPr>
         <w:t>strchr</w:t>
       </w:r>
@@ -2359,35 +2446,7 @@
         <w:rPr>
           <w:rFonts w:ascii="Times New Roman" w:hAnsi="Times New Roman" w:cs="Times New Roman"/>
         </w:rPr>
-        <w:t xml:space="preserve">. This enables you to find the first instance of a specific character in a string. In this case that character was a comma. By doing this one can find where </w:t>
-      </w:r>
-      <w:proofErr w:type="gramStart"/>
-      <w:r>
-        <w:rPr>
-          <w:rFonts w:ascii="Times New Roman" w:hAnsi="Times New Roman" w:cs="Times New Roman"/>
-        </w:rPr>
-        <w:t>relevant</w:t>
-      </w:r>
-      <w:proofErr w:type="gramEnd"/>
-      <w:r>
-        <w:rPr>
-          <w:rFonts w:ascii="Times New Roman" w:hAnsi="Times New Roman" w:cs="Times New Roman"/>
-        </w:rPr>
-        <w:t xml:space="preserve"> data is located and determine the address in the buffer it is at. All data in this command is separated by commas. If the number of samples to be retrieved did not fall into the 2-20 range an error was thrown </w:t>
-      </w:r>
-      <w:proofErr w:type="gramStart"/>
-      <w:r>
-        <w:rPr>
-          <w:rFonts w:ascii="Times New Roman" w:hAnsi="Times New Roman" w:cs="Times New Roman"/>
-        </w:rPr>
-        <w:t>same</w:t>
-      </w:r>
-      <w:proofErr w:type="gramEnd"/>
-      <w:r>
-        <w:rPr>
-          <w:rFonts w:ascii="Times New Roman" w:hAnsi="Times New Roman" w:cs="Times New Roman"/>
-        </w:rPr>
-        <w:t xml:space="preserve"> as if the time between readings was not from 1-10 seconds an error was thrown. </w:t>
+        <w:t xml:space="preserve">. This enables you to find the first instance of a specific character in a string. In this case that character was a comma. By doing this one can find where relevant data is located and determine the address in the buffer it is at. All data in this command is separated by commas. If the number of samples to be retrieved did not fall into the 2-20 range an error was thrown same as if the time between readings was not from 1-10 seconds an error was thrown. </w:t>
       </w:r>
     </w:p>
     <w:p>
@@ -2404,15 +2463,15 @@
         <w:t xml:space="preserve">To convert the characters to integers </w:t>
       </w:r>
       <w:proofErr w:type="spellStart"/>
-      <w:proofErr w:type="gramStart"/>
       <w:r>
         <w:rPr>
           <w:rFonts w:ascii="Times New Roman" w:hAnsi="Times New Roman" w:cs="Times New Roman"/>
+          <w:i/>
+          <w:iCs/>
         </w:rPr>
         <w:t>atoi</w:t>
       </w:r>
       <w:proofErr w:type="spellEnd"/>
-      <w:proofErr w:type="gramEnd"/>
       <w:r>
         <w:rPr>
           <w:rFonts w:ascii="Times New Roman" w:hAnsi="Times New Roman" w:cs="Times New Roman"/>
@@ -2451,6 +2510,7 @@
       <w:r>
         <w:rPr>
           <w:rFonts w:ascii="Times New Roman" w:hAnsi="Times New Roman" w:cs="Times New Roman"/>
+          <w:noProof/>
         </w:rPr>
         <w:drawing>
           <wp:inline distT="0" distB="0" distL="0" distR="0" wp14:anchorId="069C536A" wp14:editId="3638BE7C">
@@ -2499,6 +2559,7 @@
       <w:r>
         <w:rPr>
           <w:rFonts w:ascii="Times New Roman" w:hAnsi="Times New Roman" w:cs="Times New Roman"/>
+          <w:noProof/>
         </w:rPr>
         <w:drawing>
           <wp:inline distT="0" distB="0" distL="0" distR="0" wp14:anchorId="23A0D5A3" wp14:editId="2138F7EF">
@@ -2577,58 +2638,50 @@
       <w:r>
         <w:rPr>
           <w:rFonts w:ascii="Times New Roman" w:hAnsi="Times New Roman" w:cs="Times New Roman"/>
-        </w:rPr>
-        <w:t>Strchr</w:t>
+          <w:i/>
+          <w:iCs/>
+        </w:rPr>
+        <w:t>s</w:t>
+      </w:r>
+      <w:r>
+        <w:rPr>
+          <w:rFonts w:ascii="Times New Roman" w:hAnsi="Times New Roman" w:cs="Times New Roman"/>
+          <w:i/>
+          <w:iCs/>
+        </w:rPr>
+        <w:t>trchr</w:t>
       </w:r>
       <w:proofErr w:type="spellEnd"/>
       <w:r>
         <w:rPr>
           <w:rFonts w:ascii="Times New Roman" w:hAnsi="Times New Roman" w:cs="Times New Roman"/>
         </w:rPr>
-        <w:t xml:space="preserve"> is used again to parse the command and separate important information by finding where commas were located. Errors were thrown </w:t>
-      </w:r>
-      <w:proofErr w:type="gramStart"/>
+        <w:t xml:space="preserve"> is used again to parse the command and separate important information by finding where commas were located. Errors were thrown is the channel was not 0 or 1 and the voltage was not in the required range. </w:t>
+      </w:r>
       <w:r>
         <w:rPr>
           <w:rFonts w:ascii="Times New Roman" w:hAnsi="Times New Roman" w:cs="Times New Roman"/>
         </w:rPr>
-        <w:t>is</w:t>
-      </w:r>
-      <w:proofErr w:type="gramEnd"/>
+        <w:t>Then a voltage conversion is done by converting the float number given by the user to an integer. The DAC requires a</w:t>
+      </w:r>
       <w:r>
         <w:rPr>
           <w:rFonts w:ascii="Times New Roman" w:hAnsi="Times New Roman" w:cs="Times New Roman"/>
         </w:rPr>
-        <w:t xml:space="preserve"> the channel was not 0 or 1 and the voltage was not in the required range. </w:t>
+        <w:t>n</w:t>
       </w:r>
       <w:r>
         <w:rPr>
           <w:rFonts w:ascii="Times New Roman" w:hAnsi="Times New Roman" w:cs="Times New Roman"/>
         </w:rPr>
-        <w:t xml:space="preserve">Then a voltage conversion is done by converting the float number given by the user to an integer. The DAC requires </w:t>
-      </w:r>
-      <w:proofErr w:type="gramStart"/>
+        <w:t xml:space="preserve"> integer to be passed to it to set the voltage. Once this conversion is </w:t>
+      </w:r>
       <w:r>
         <w:rPr>
           <w:rFonts w:ascii="Times New Roman" w:hAnsi="Times New Roman" w:cs="Times New Roman"/>
         </w:rPr>
-        <w:t>a</w:t>
-      </w:r>
-      <w:proofErr w:type="gramEnd"/>
-      <w:r>
-        <w:rPr>
-          <w:rFonts w:ascii="Times New Roman" w:hAnsi="Times New Roman" w:cs="Times New Roman"/>
-        </w:rPr>
-        <w:t xml:space="preserve"> integer to be passed to it to set the voltage. Once this conversion is </w:t>
-      </w:r>
-      <w:proofErr w:type="gramStart"/>
-      <w:r>
-        <w:rPr>
-          <w:rFonts w:ascii="Times New Roman" w:hAnsi="Times New Roman" w:cs="Times New Roman"/>
-        </w:rPr>
-        <w:t>done</w:t>
-      </w:r>
-      <w:proofErr w:type="gramEnd"/>
+        <w:t>done,</w:t>
+      </w:r>
       <w:r>
         <w:rPr>
           <w:rFonts w:ascii="Times New Roman" w:hAnsi="Times New Roman" w:cs="Times New Roman"/>
@@ -2834,6 +2887,7 @@
       <w:r>
         <w:rPr>
           <w:rFonts w:ascii="Times New Roman" w:hAnsi="Times New Roman" w:cs="Times New Roman"/>
+          <w:noProof/>
         </w:rPr>
         <w:drawing>
           <wp:inline distT="0" distB="0" distL="0" distR="0" wp14:anchorId="5F1FE36F" wp14:editId="656503F2">
@@ -2882,6 +2936,7 @@
       <w:r>
         <w:rPr>
           <w:rFonts w:ascii="Times New Roman" w:hAnsi="Times New Roman" w:cs="Times New Roman"/>
+          <w:noProof/>
         </w:rPr>
         <w:drawing>
           <wp:inline distT="0" distB="0" distL="0" distR="0" wp14:anchorId="18FC7776" wp14:editId="287FAAD5">
@@ -3079,39 +3134,133 @@
         <w:rPr>
           <w:rFonts w:ascii="Times New Roman" w:hAnsi="Times New Roman" w:cs="Times New Roman"/>
         </w:rPr>
-        <w:t xml:space="preserve">Embedded systems lab 5 provided an excellent opportunity for us to learn how to use C code with our microcontroller. We learned about different communication methods such as RS232 and I2C. Utilizing these communication methods it is very easy to talk between microcontrollers and peripherals. This is important as we are trying to have two different microcontrollers communicated in our final project. Analog to digital conversion and digital to analog conversion techniques were employed as well to help create the remotely controllable analog and digital data logger. The power of C code and libraries was on full display in this lab. I think we can all agree that with the </w:t>
+        <w:t xml:space="preserve">Lab 5 was like Moses: parting the </w:t>
       </w:r>
       <w:r>
         <w:rPr>
           <w:rFonts w:ascii="Times New Roman" w:hAnsi="Times New Roman" w:cs="Times New Roman"/>
         </w:rPr>
-        <w:t xml:space="preserve">help of the </w:t>
+        <w:t>R</w:t>
       </w:r>
       <w:r>
         <w:rPr>
           <w:rFonts w:ascii="Times New Roman" w:hAnsi="Times New Roman" w:cs="Times New Roman"/>
         </w:rPr>
-        <w:t>knowledge gained from this lab</w:t>
+        <w:t xml:space="preserve">ed C and saving us from the woe of AVR assembly. </w:t>
       </w:r>
       <w:r>
         <w:rPr>
           <w:rFonts w:ascii="Times New Roman" w:hAnsi="Times New Roman" w:cs="Times New Roman"/>
         </w:rPr>
-        <w:t xml:space="preserve"> the world of embedded systems is wide </w:t>
-      </w:r>
-      <w:proofErr w:type="gramStart"/>
+        <w:t>Although we were not using Holy C i</w:t>
+      </w:r>
       <w:r>
         <w:rPr>
           <w:rFonts w:ascii="Times New Roman" w:hAnsi="Times New Roman" w:cs="Times New Roman"/>
         </w:rPr>
-        <w:t>open</w:t>
-      </w:r>
-      <w:proofErr w:type="gramEnd"/>
+        <w:t>n this lab, we</w:t>
+      </w:r>
       <w:r>
         <w:rPr>
           <w:rFonts w:ascii="Times New Roman" w:hAnsi="Times New Roman" w:cs="Times New Roman"/>
         </w:rPr>
-        <w:t xml:space="preserve"> and the possibilities are nearly endless!</w:t>
+        <w:t xml:space="preserve"> were given the</w:t>
+      </w:r>
+      <w:r>
+        <w:rPr>
+          <w:rFonts w:ascii="Times New Roman" w:hAnsi="Times New Roman" w:cs="Times New Roman"/>
+        </w:rPr>
+        <w:t xml:space="preserve"> </w:t>
+      </w:r>
+      <w:r>
+        <w:rPr>
+          <w:rFonts w:ascii="Times New Roman" w:hAnsi="Times New Roman" w:cs="Times New Roman"/>
+        </w:rPr>
+        <w:t xml:space="preserve">opportunity </w:t>
+      </w:r>
+      <w:r>
+        <w:rPr>
+          <w:rFonts w:ascii="Times New Roman" w:hAnsi="Times New Roman" w:cs="Times New Roman"/>
+        </w:rPr>
+        <w:t>to leave AVR assembly to use the father of all modern programming languages</w:t>
+      </w:r>
+      <w:r>
+        <w:rPr>
+          <w:rFonts w:ascii="Times New Roman" w:hAnsi="Times New Roman" w:cs="Times New Roman"/>
+        </w:rPr>
+        <w:t xml:space="preserve">. </w:t>
+      </w:r>
+      <w:r>
+        <w:rPr>
+          <w:rFonts w:ascii="Times New Roman" w:hAnsi="Times New Roman" w:cs="Times New Roman"/>
+        </w:rPr>
+        <w:t>Using the C programming language</w:t>
+      </w:r>
+      <w:r>
+        <w:rPr>
+          <w:rFonts w:ascii="Times New Roman" w:hAnsi="Times New Roman" w:cs="Times New Roman"/>
+        </w:rPr>
+        <w:t>,</w:t>
+      </w:r>
+      <w:r>
+        <w:rPr>
+          <w:rFonts w:ascii="Times New Roman" w:hAnsi="Times New Roman" w:cs="Times New Roman"/>
+        </w:rPr>
+        <w:t xml:space="preserve"> communication</w:t>
+      </w:r>
+      <w:r>
+        <w:rPr>
+          <w:rFonts w:ascii="Times New Roman" w:hAnsi="Times New Roman" w:cs="Times New Roman"/>
+        </w:rPr>
+        <w:t xml:space="preserve"> methods such as RS232 and I2C</w:t>
+      </w:r>
+      <w:r>
+        <w:rPr>
+          <w:rFonts w:ascii="Times New Roman" w:hAnsi="Times New Roman" w:cs="Times New Roman"/>
+        </w:rPr>
+        <w:t xml:space="preserve"> were picked up with ease</w:t>
+      </w:r>
+      <w:r>
+        <w:rPr>
+          <w:rFonts w:ascii="Times New Roman" w:hAnsi="Times New Roman" w:cs="Times New Roman"/>
+        </w:rPr>
+        <w:t xml:space="preserve">. </w:t>
+      </w:r>
+      <w:r>
+        <w:rPr>
+          <w:rFonts w:ascii="Times New Roman" w:hAnsi="Times New Roman" w:cs="Times New Roman"/>
+        </w:rPr>
+        <w:t>The libraries used</w:t>
+      </w:r>
+      <w:r>
+        <w:rPr>
+          <w:rFonts w:ascii="Times New Roman" w:hAnsi="Times New Roman" w:cs="Times New Roman"/>
+        </w:rPr>
+        <w:t xml:space="preserve"> communication methods </w:t>
+      </w:r>
+      <w:r>
+        <w:rPr>
+          <w:rFonts w:ascii="Times New Roman" w:hAnsi="Times New Roman" w:cs="Times New Roman"/>
+        </w:rPr>
+        <w:t>simplify the connection</w:t>
+      </w:r>
+      <w:r>
+        <w:rPr>
+          <w:rFonts w:ascii="Times New Roman" w:hAnsi="Times New Roman" w:cs="Times New Roman"/>
+        </w:rPr>
+        <w:t xml:space="preserve"> between microcontrollers and peripherals. </w:t>
+      </w:r>
+      <w:r>
+        <w:rPr>
+          <w:rFonts w:ascii="Times New Roman" w:hAnsi="Times New Roman" w:cs="Times New Roman"/>
+        </w:rPr>
+        <w:t>As we wrap up the semester of labs, the knowledge gained will be on full display in our final project.</w:t>
+      </w:r>
+      <w:r>
+        <w:rPr>
+          <w:rFonts w:ascii="Times New Roman" w:hAnsi="Times New Roman" w:cs="Times New Roman"/>
+        </w:rPr>
+        <w:t xml:space="preserve"> </w:t>
       </w:r>
     </w:p>
     <w:p>
@@ -3397,7 +3546,6 @@
           <w:highlight w:val="white"/>
         </w:rPr>
       </w:pPr>
-      <w:proofErr w:type="gramStart"/>
       <w:r>
         <w:rPr>
           <w:rFonts w:ascii="Consolas" w:hAnsi="Consolas" w:cs="Consolas"/>
@@ -3499,19 +3647,7 @@
           <w:szCs w:val="16"/>
           <w:highlight w:val="white"/>
         </w:rPr>
-        <w:t>//Included</w:t>
-      </w:r>
-      <w:proofErr w:type="gramEnd"/>
-      <w:r>
-        <w:rPr>
-          <w:rFonts w:ascii="Consolas" w:hAnsi="Consolas" w:cs="Consolas"/>
-          <w:color w:val="008000"/>
-          <w:kern w:val="0"/>
-          <w:sz w:val="16"/>
-          <w:szCs w:val="16"/>
-          <w:highlight w:val="white"/>
-        </w:rPr>
-        <w:t xml:space="preserve"> for AVR specific registers (USART &amp; ADC)</w:t>
+        <w:t>//Included for AVR specific registers (USART &amp; ADC)</w:t>
       </w:r>
     </w:p>
     <w:p>
@@ -3777,7 +3913,6 @@
           <w:highlight w:val="white"/>
         </w:rPr>
       </w:pPr>
-      <w:proofErr w:type="gramStart"/>
       <w:r>
         <w:rPr>
           <w:rFonts w:ascii="Consolas" w:hAnsi="Consolas" w:cs="Consolas"/>
@@ -3789,7 +3924,6 @@
         </w:rPr>
         <w:t>#include</w:t>
       </w:r>
-      <w:proofErr w:type="gramEnd"/>
       <w:r>
         <w:rPr>
           <w:rFonts w:ascii="Consolas" w:hAnsi="Consolas" w:cs="Consolas"/>
@@ -3950,22 +4084,9 @@
           <w:szCs w:val="16"/>
           <w:highlight w:val="white"/>
         </w:rPr>
-        <w:t>delay</w:t>
-      </w:r>
-      <w:proofErr w:type="gramStart"/>
-      <w:r>
-        <w:rPr>
-          <w:rFonts w:ascii="Consolas" w:hAnsi="Consolas" w:cs="Consolas"/>
-          <w:color w:val="000000"/>
-          <w:kern w:val="0"/>
-          <w:sz w:val="16"/>
-          <w:szCs w:val="16"/>
-          <w:highlight w:val="white"/>
-        </w:rPr>
-        <w:t>.h</w:t>
+        <w:t>delay.h</w:t>
       </w:r>
       <w:proofErr w:type="spellEnd"/>
-      <w:proofErr w:type="gramEnd"/>
       <w:r>
         <w:rPr>
           <w:rFonts w:ascii="Consolas" w:hAnsi="Consolas" w:cs="Consolas"/>
@@ -4038,7 +4159,6 @@
           <w:highlight w:val="white"/>
         </w:rPr>
       </w:pPr>
-      <w:proofErr w:type="gramStart"/>
       <w:r>
         <w:rPr>
           <w:rFonts w:ascii="Consolas" w:hAnsi="Consolas" w:cs="Consolas"/>
@@ -4050,7 +4170,6 @@
         </w:rPr>
         <w:t>#include</w:t>
       </w:r>
-      <w:proofErr w:type="gramEnd"/>
       <w:r>
         <w:rPr>
           <w:rFonts w:ascii="Consolas" w:hAnsi="Consolas" w:cs="Consolas"/>
@@ -4071,31 +4190,7 @@
           <w:szCs w:val="16"/>
           <w:highlight w:val="white"/>
         </w:rPr>
-        <w:t>&lt;i2cmaster</w:t>
-      </w:r>
-      <w:proofErr w:type="gramStart"/>
-      <w:r>
-        <w:rPr>
-          <w:rFonts w:ascii="Consolas" w:hAnsi="Consolas" w:cs="Consolas"/>
-          <w:color w:val="000000"/>
-          <w:kern w:val="0"/>
-          <w:sz w:val="16"/>
-          <w:szCs w:val="16"/>
-          <w:highlight w:val="white"/>
-        </w:rPr>
-        <w:t>.h</w:t>
-      </w:r>
-      <w:proofErr w:type="gramEnd"/>
-      <w:r>
-        <w:rPr>
-          <w:rFonts w:ascii="Consolas" w:hAnsi="Consolas" w:cs="Consolas"/>
-          <w:color w:val="000000"/>
-          <w:kern w:val="0"/>
-          <w:sz w:val="16"/>
-          <w:szCs w:val="16"/>
-          <w:highlight w:val="white"/>
-        </w:rPr>
-        <w:t>&gt;</w:t>
+        <w:t>&lt;i2cmaster.h&gt;</w:t>
       </w:r>
       <w:r>
         <w:rPr>
@@ -4457,19 +4552,7 @@
           <w:szCs w:val="16"/>
           <w:highlight w:val="white"/>
         </w:rPr>
-        <w:t>-</w:t>
-      </w:r>
-      <w:proofErr w:type="gramStart"/>
-      <w:r>
-        <w:rPr>
-          <w:rFonts w:ascii="Consolas" w:hAnsi="Consolas" w:cs="Consolas"/>
-          <w:color w:val="000000"/>
-          <w:kern w:val="0"/>
-          <w:sz w:val="16"/>
-          <w:szCs w:val="16"/>
-          <w:highlight w:val="white"/>
-        </w:rPr>
-        <w:t>1</w:t>
+        <w:t>-1</w:t>
       </w:r>
       <w:r>
         <w:rPr>
@@ -4502,19 +4585,7 @@
           <w:szCs w:val="16"/>
           <w:highlight w:val="white"/>
         </w:rPr>
-        <w:t>/</w:t>
-      </w:r>
-      <w:proofErr w:type="gramEnd"/>
-      <w:r>
-        <w:rPr>
-          <w:rFonts w:ascii="Consolas" w:hAnsi="Consolas" w:cs="Consolas"/>
-          <w:color w:val="008000"/>
-          <w:kern w:val="0"/>
-          <w:sz w:val="16"/>
-          <w:szCs w:val="16"/>
-          <w:highlight w:val="white"/>
-        </w:rPr>
-        <w:t>/Defined for USART initialization (datasheet)</w:t>
+        <w:t>//Defined for USART initialization (datasheet)</w:t>
       </w:r>
     </w:p>
     <w:p>
@@ -4901,19 +4972,7 @@
           <w:szCs w:val="16"/>
           <w:highlight w:val="white"/>
         </w:rPr>
-        <w:t>USART0_</w:t>
-      </w:r>
-      <w:proofErr w:type="gramStart"/>
-      <w:r>
-        <w:rPr>
-          <w:rFonts w:ascii="Consolas" w:hAnsi="Consolas" w:cs="Consolas"/>
-          <w:color w:val="880000"/>
-          <w:kern w:val="0"/>
-          <w:sz w:val="16"/>
-          <w:szCs w:val="16"/>
-          <w:highlight w:val="white"/>
-        </w:rPr>
-        <w:t>Init</w:t>
+        <w:t>USART0_Init</w:t>
       </w:r>
       <w:r>
         <w:rPr>
@@ -4926,7 +4985,6 @@
         </w:rPr>
         <w:t>(</w:t>
       </w:r>
-      <w:proofErr w:type="gramEnd"/>
       <w:r>
         <w:rPr>
           <w:rFonts w:ascii="Consolas" w:hAnsi="Consolas" w:cs="Consolas"/>
@@ -5302,7 +5360,6 @@
         </w:rPr>
         <w:t xml:space="preserve"> </w:t>
       </w:r>
-      <w:proofErr w:type="gramStart"/>
       <w:r>
         <w:rPr>
           <w:rFonts w:ascii="Consolas" w:hAnsi="Consolas" w:cs="Consolas"/>
@@ -5326,7 +5383,6 @@
         <w:t>)(</w:t>
       </w:r>
       <w:proofErr w:type="spellStart"/>
-      <w:proofErr w:type="gramEnd"/>
       <w:r>
         <w:rPr>
           <w:rFonts w:ascii="Consolas" w:hAnsi="Consolas" w:cs="Consolas"/>
@@ -5476,33 +5532,33 @@
         </w:rPr>
         <w:t xml:space="preserve"> </w:t>
       </w:r>
+      <w:r>
+        <w:rPr>
+          <w:rFonts w:ascii="Consolas" w:hAnsi="Consolas" w:cs="Consolas"/>
+          <w:color w:val="0000FF"/>
+          <w:kern w:val="0"/>
+          <w:sz w:val="16"/>
+          <w:szCs w:val="16"/>
+          <w:highlight w:val="white"/>
+        </w:rPr>
+        <w:t>char</w:t>
+      </w:r>
+      <w:r>
+        <w:rPr>
+          <w:rFonts w:ascii="Consolas" w:hAnsi="Consolas" w:cs="Consolas"/>
+          <w:color w:val="000000"/>
+          <w:kern w:val="0"/>
+          <w:sz w:val="16"/>
+          <w:szCs w:val="16"/>
+          <w:highlight w:val="white"/>
+        </w:rPr>
+        <w:t>)</w:t>
+      </w:r>
+      <w:proofErr w:type="spellStart"/>
       <w:proofErr w:type="gramStart"/>
       <w:r>
         <w:rPr>
           <w:rFonts w:ascii="Consolas" w:hAnsi="Consolas" w:cs="Consolas"/>
-          <w:color w:val="0000FF"/>
-          <w:kern w:val="0"/>
-          <w:sz w:val="16"/>
-          <w:szCs w:val="16"/>
-          <w:highlight w:val="white"/>
-        </w:rPr>
-        <w:t>char</w:t>
-      </w:r>
-      <w:r>
-        <w:rPr>
-          <w:rFonts w:ascii="Consolas" w:hAnsi="Consolas" w:cs="Consolas"/>
-          <w:color w:val="000000"/>
-          <w:kern w:val="0"/>
-          <w:sz w:val="16"/>
-          <w:szCs w:val="16"/>
-          <w:highlight w:val="white"/>
-        </w:rPr>
-        <w:t>)</w:t>
-      </w:r>
-      <w:proofErr w:type="spellStart"/>
-      <w:r>
-        <w:rPr>
-          <w:rFonts w:ascii="Consolas" w:hAnsi="Consolas" w:cs="Consolas"/>
           <w:color w:val="000080"/>
           <w:kern w:val="0"/>
           <w:sz w:val="16"/>
@@ -5512,18 +5568,18 @@
         <w:t>ubrr</w:t>
       </w:r>
       <w:proofErr w:type="spellEnd"/>
+      <w:r>
+        <w:rPr>
+          <w:rFonts w:ascii="Consolas" w:hAnsi="Consolas" w:cs="Consolas"/>
+          <w:color w:val="000000"/>
+          <w:kern w:val="0"/>
+          <w:sz w:val="16"/>
+          <w:szCs w:val="16"/>
+          <w:highlight w:val="white"/>
+        </w:rPr>
+        <w:t>;</w:t>
+      </w:r>
       <w:proofErr w:type="gramEnd"/>
-      <w:r>
-        <w:rPr>
-          <w:rFonts w:ascii="Consolas" w:hAnsi="Consolas" w:cs="Consolas"/>
-          <w:color w:val="000000"/>
-          <w:kern w:val="0"/>
-          <w:sz w:val="16"/>
-          <w:szCs w:val="16"/>
-          <w:highlight w:val="white"/>
-        </w:rPr>
-        <w:t>;</w:t>
-      </w:r>
     </w:p>
     <w:p>
       <w:pPr>
@@ -5604,31 +5660,7 @@
           <w:szCs w:val="16"/>
           <w:highlight w:val="white"/>
         </w:rPr>
-        <w:t>(1&lt;&lt;RXEN</w:t>
-      </w:r>
-      <w:proofErr w:type="gramStart"/>
-      <w:r>
-        <w:rPr>
-          <w:rFonts w:ascii="Consolas" w:hAnsi="Consolas" w:cs="Consolas"/>
-          <w:color w:val="000000"/>
-          <w:kern w:val="0"/>
-          <w:sz w:val="16"/>
-          <w:szCs w:val="16"/>
-          <w:highlight w:val="white"/>
-        </w:rPr>
-        <w:t>0)|</w:t>
-      </w:r>
-      <w:proofErr w:type="gramEnd"/>
-      <w:r>
-        <w:rPr>
-          <w:rFonts w:ascii="Consolas" w:hAnsi="Consolas" w:cs="Consolas"/>
-          <w:color w:val="000000"/>
-          <w:kern w:val="0"/>
-          <w:sz w:val="16"/>
-          <w:szCs w:val="16"/>
-          <w:highlight w:val="white"/>
-        </w:rPr>
-        <w:t>(1&lt;&lt;TXEN0);</w:t>
+        <w:t>(1&lt;&lt;RXEN0)|(1&lt;&lt;TXEN0);</w:t>
       </w:r>
       <w:r>
         <w:rPr>
@@ -5864,19 +5896,7 @@
           <w:szCs w:val="16"/>
           <w:highlight w:val="white"/>
         </w:rPr>
-        <w:t>UCSZ</w:t>
-      </w:r>
-      <w:proofErr w:type="gramStart"/>
-      <w:r>
-        <w:rPr>
-          <w:rFonts w:ascii="Consolas" w:hAnsi="Consolas" w:cs="Consolas"/>
-          <w:color w:val="000000"/>
-          <w:kern w:val="0"/>
-          <w:sz w:val="16"/>
-          <w:szCs w:val="16"/>
-          <w:highlight w:val="white"/>
-        </w:rPr>
-        <w:t>00);</w:t>
+        <w:t>UCSZ00);</w:t>
       </w:r>
       <w:r>
         <w:rPr>
@@ -5887,19 +5907,7 @@
           <w:szCs w:val="16"/>
           <w:highlight w:val="white"/>
         </w:rPr>
-        <w:t>/</w:t>
-      </w:r>
-      <w:proofErr w:type="gramEnd"/>
-      <w:r>
-        <w:rPr>
-          <w:rFonts w:ascii="Consolas" w:hAnsi="Consolas" w:cs="Consolas"/>
-          <w:color w:val="008000"/>
-          <w:kern w:val="0"/>
-          <w:sz w:val="16"/>
-          <w:szCs w:val="16"/>
-          <w:highlight w:val="white"/>
-        </w:rPr>
-        <w:t>/Format for 8 data bits no parity and one stop bit</w:t>
+        <w:t>//Format for 8 data bits no parity and one stop bit</w:t>
       </w:r>
     </w:p>
     <w:p>
@@ -6002,19 +6010,7 @@
           <w:szCs w:val="16"/>
           <w:highlight w:val="white"/>
         </w:rPr>
-        <w:t>USART0_</w:t>
-      </w:r>
-      <w:proofErr w:type="gramStart"/>
-      <w:r>
-        <w:rPr>
-          <w:rFonts w:ascii="Consolas" w:hAnsi="Consolas" w:cs="Consolas"/>
-          <w:color w:val="880000"/>
-          <w:kern w:val="0"/>
-          <w:sz w:val="16"/>
-          <w:szCs w:val="16"/>
-          <w:highlight w:val="white"/>
-        </w:rPr>
-        <w:t>Transmit</w:t>
+        <w:t>USART0_Transmit</w:t>
       </w:r>
       <w:r>
         <w:rPr>
@@ -6027,7 +6023,6 @@
         </w:rPr>
         <w:t>(</w:t>
       </w:r>
-      <w:proofErr w:type="gramEnd"/>
       <w:r>
         <w:rPr>
           <w:rFonts w:ascii="Consolas" w:hAnsi="Consolas" w:cs="Consolas"/>
@@ -6324,29 +6319,16 @@
         </w:rPr>
         <w:t xml:space="preserve"> </w:t>
       </w:r>
-      <w:proofErr w:type="gramStart"/>
-      <w:r>
-        <w:rPr>
-          <w:rFonts w:ascii="Consolas" w:hAnsi="Consolas" w:cs="Consolas"/>
-          <w:color w:val="000000"/>
-          <w:kern w:val="0"/>
-          <w:sz w:val="16"/>
-          <w:szCs w:val="16"/>
-          <w:highlight w:val="white"/>
-        </w:rPr>
-        <w:t>(!(</w:t>
-      </w:r>
-      <w:proofErr w:type="gramEnd"/>
-      <w:r>
-        <w:rPr>
-          <w:rFonts w:ascii="Consolas" w:hAnsi="Consolas" w:cs="Consolas"/>
-          <w:color w:val="000000"/>
-          <w:kern w:val="0"/>
-          <w:sz w:val="16"/>
-          <w:szCs w:val="16"/>
-          <w:highlight w:val="white"/>
-        </w:rPr>
-        <w:t>UCSR0A</w:t>
+      <w:r>
+        <w:rPr>
+          <w:rFonts w:ascii="Consolas" w:hAnsi="Consolas" w:cs="Consolas"/>
+          <w:color w:val="000000"/>
+          <w:kern w:val="0"/>
+          <w:sz w:val="16"/>
+          <w:szCs w:val="16"/>
+          <w:highlight w:val="white"/>
+        </w:rPr>
+        <w:t>(!(UCSR0A</w:t>
       </w:r>
       <w:r>
         <w:rPr>
@@ -6390,19 +6372,7 @@
           <w:szCs w:val="16"/>
           <w:highlight w:val="white"/>
         </w:rPr>
-        <w:t>(1&lt;&lt;UDRE0)</w:t>
-      </w:r>
-      <w:proofErr w:type="gramStart"/>
-      <w:r>
-        <w:rPr>
-          <w:rFonts w:ascii="Consolas" w:hAnsi="Consolas" w:cs="Consolas"/>
-          <w:color w:val="000000"/>
-          <w:kern w:val="0"/>
-          <w:sz w:val="16"/>
-          <w:szCs w:val="16"/>
-          <w:highlight w:val="white"/>
-        </w:rPr>
-        <w:t>));</w:t>
+        <w:t>(1&lt;&lt;UDRE0)));</w:t>
       </w:r>
       <w:r>
         <w:rPr>
@@ -6413,19 +6383,7 @@
           <w:szCs w:val="16"/>
           <w:highlight w:val="white"/>
         </w:rPr>
-        <w:t>/</w:t>
-      </w:r>
-      <w:proofErr w:type="gramEnd"/>
-      <w:r>
-        <w:rPr>
-          <w:rFonts w:ascii="Consolas" w:hAnsi="Consolas" w:cs="Consolas"/>
-          <w:color w:val="008000"/>
-          <w:kern w:val="0"/>
-          <w:sz w:val="16"/>
-          <w:szCs w:val="16"/>
-          <w:highlight w:val="white"/>
-        </w:rPr>
-        <w:t xml:space="preserve">/Wait for transmit buffer to be empty by reading </w:t>
+        <w:t xml:space="preserve">//Wait for transmit buffer to be empty by reading </w:t>
       </w:r>
     </w:p>
     <w:p>
@@ -7107,29 +7065,16 @@
         </w:rPr>
         <w:t xml:space="preserve"> </w:t>
       </w:r>
-      <w:proofErr w:type="gramStart"/>
-      <w:r>
-        <w:rPr>
-          <w:rFonts w:ascii="Consolas" w:hAnsi="Consolas" w:cs="Consolas"/>
-          <w:color w:val="000000"/>
-          <w:kern w:val="0"/>
-          <w:sz w:val="16"/>
-          <w:szCs w:val="16"/>
-          <w:highlight w:val="white"/>
-        </w:rPr>
-        <w:t>(!(</w:t>
-      </w:r>
-      <w:proofErr w:type="gramEnd"/>
-      <w:r>
-        <w:rPr>
-          <w:rFonts w:ascii="Consolas" w:hAnsi="Consolas" w:cs="Consolas"/>
-          <w:color w:val="000000"/>
-          <w:kern w:val="0"/>
-          <w:sz w:val="16"/>
-          <w:szCs w:val="16"/>
-          <w:highlight w:val="white"/>
-        </w:rPr>
-        <w:t>UCSR0A</w:t>
+      <w:r>
+        <w:rPr>
+          <w:rFonts w:ascii="Consolas" w:hAnsi="Consolas" w:cs="Consolas"/>
+          <w:color w:val="000000"/>
+          <w:kern w:val="0"/>
+          <w:sz w:val="16"/>
+          <w:szCs w:val="16"/>
+          <w:highlight w:val="white"/>
+        </w:rPr>
+        <w:t>(!(UCSR0A</w:t>
       </w:r>
       <w:r>
         <w:rPr>
@@ -7173,43 +7118,7 @@
           <w:szCs w:val="16"/>
           <w:highlight w:val="white"/>
         </w:rPr>
-        <w:t>(1&lt;&lt;</w:t>
-      </w:r>
-      <w:proofErr w:type="gramStart"/>
-      <w:r>
-        <w:rPr>
-          <w:rFonts w:ascii="Consolas" w:hAnsi="Consolas" w:cs="Consolas"/>
-          <w:color w:val="000000"/>
-          <w:kern w:val="0"/>
-          <w:sz w:val="16"/>
-          <w:szCs w:val="16"/>
-          <w:highlight w:val="white"/>
-        </w:rPr>
-        <w:t>RXC0))</w:t>
-      </w:r>
-      <w:proofErr w:type="gramEnd"/>
-      <w:r>
-        <w:rPr>
-          <w:rFonts w:ascii="Consolas" w:hAnsi="Consolas" w:cs="Consolas"/>
-          <w:color w:val="000000"/>
-          <w:kern w:val="0"/>
-          <w:sz w:val="16"/>
-          <w:szCs w:val="16"/>
-          <w:highlight w:val="white"/>
-        </w:rPr>
-        <w:t>)</w:t>
-      </w:r>
-      <w:proofErr w:type="gramStart"/>
-      <w:r>
-        <w:rPr>
-          <w:rFonts w:ascii="Consolas" w:hAnsi="Consolas" w:cs="Consolas"/>
-          <w:color w:val="000000"/>
-          <w:kern w:val="0"/>
-          <w:sz w:val="16"/>
-          <w:szCs w:val="16"/>
-          <w:highlight w:val="white"/>
-        </w:rPr>
-        <w:t>;</w:t>
+        <w:t>(1&lt;&lt;RXC0)));</w:t>
       </w:r>
       <w:r>
         <w:rPr>
@@ -7242,19 +7151,7 @@
           <w:szCs w:val="16"/>
           <w:highlight w:val="white"/>
         </w:rPr>
-        <w:t>/</w:t>
-      </w:r>
-      <w:proofErr w:type="gramEnd"/>
-      <w:r>
-        <w:rPr>
-          <w:rFonts w:ascii="Consolas" w:hAnsi="Consolas" w:cs="Consolas"/>
-          <w:color w:val="008000"/>
-          <w:kern w:val="0"/>
-          <w:sz w:val="16"/>
-          <w:szCs w:val="16"/>
-          <w:highlight w:val="white"/>
-        </w:rPr>
-        <w:t>/Read the complete receive flag</w:t>
+        <w:t>//Read the complete receive flag</w:t>
       </w:r>
     </w:p>
     <w:p>
@@ -7549,55 +7446,7 @@
           <w:szCs w:val="16"/>
           <w:highlight w:val="white"/>
         </w:rPr>
-        <w:t xml:space="preserve">//USART </w:t>
-      </w:r>
-      <w:proofErr w:type="gramStart"/>
-      <w:r>
-        <w:rPr>
-          <w:rFonts w:ascii="Consolas" w:hAnsi="Consolas" w:cs="Consolas"/>
-          <w:color w:val="008000"/>
-          <w:kern w:val="0"/>
-          <w:sz w:val="16"/>
-          <w:szCs w:val="16"/>
-          <w:highlight w:val="white"/>
-        </w:rPr>
-        <w:t>send</w:t>
-      </w:r>
-      <w:proofErr w:type="gramEnd"/>
-      <w:r>
-        <w:rPr>
-          <w:rFonts w:ascii="Consolas" w:hAnsi="Consolas" w:cs="Consolas"/>
-          <w:color w:val="008000"/>
-          <w:kern w:val="0"/>
-          <w:sz w:val="16"/>
-          <w:szCs w:val="16"/>
-          <w:highlight w:val="white"/>
-        </w:rPr>
-        <w:t xml:space="preserve"> </w:t>
-      </w:r>
-      <w:proofErr w:type="gramStart"/>
-      <w:r>
-        <w:rPr>
-          <w:rFonts w:ascii="Consolas" w:hAnsi="Consolas" w:cs="Consolas"/>
-          <w:color w:val="008000"/>
-          <w:kern w:val="0"/>
-          <w:sz w:val="16"/>
-          <w:szCs w:val="16"/>
-          <w:highlight w:val="white"/>
-        </w:rPr>
-        <w:t>string</w:t>
-      </w:r>
-      <w:proofErr w:type="gramEnd"/>
-      <w:r>
-        <w:rPr>
-          <w:rFonts w:ascii="Consolas" w:hAnsi="Consolas" w:cs="Consolas"/>
-          <w:color w:val="008000"/>
-          <w:kern w:val="0"/>
-          <w:sz w:val="16"/>
-          <w:szCs w:val="16"/>
-          <w:highlight w:val="white"/>
-        </w:rPr>
-        <w:t xml:space="preserve"> function that utilizes the transmit function</w:t>
+        <w:t>//USART send string function that utilizes the transmit function</w:t>
       </w:r>
     </w:p>
     <w:p>
@@ -7646,19 +7495,7 @@
           <w:szCs w:val="16"/>
           <w:highlight w:val="white"/>
         </w:rPr>
-        <w:t>USART0_</w:t>
-      </w:r>
-      <w:proofErr w:type="gramStart"/>
-      <w:r>
-        <w:rPr>
-          <w:rFonts w:ascii="Consolas" w:hAnsi="Consolas" w:cs="Consolas"/>
-          <w:color w:val="880000"/>
-          <w:kern w:val="0"/>
-          <w:sz w:val="16"/>
-          <w:szCs w:val="16"/>
-          <w:highlight w:val="white"/>
-        </w:rPr>
-        <w:t>SendString</w:t>
+        <w:t>USART0_SendString</w:t>
       </w:r>
       <w:r>
         <w:rPr>
@@ -7671,7 +7508,6 @@
         </w:rPr>
         <w:t>(</w:t>
       </w:r>
-      <w:proofErr w:type="gramEnd"/>
       <w:r>
         <w:rPr>
           <w:rFonts w:ascii="Consolas" w:hAnsi="Consolas" w:cs="Consolas"/>
@@ -7945,31 +7781,7 @@
           <w:szCs w:val="16"/>
           <w:highlight w:val="white"/>
         </w:rPr>
-        <w:t xml:space="preserve"> //Loop through each character in the string until </w:t>
-      </w:r>
-      <w:proofErr w:type="gramStart"/>
-      <w:r>
-        <w:rPr>
-          <w:rFonts w:ascii="Consolas" w:hAnsi="Consolas" w:cs="Consolas"/>
-          <w:color w:val="008000"/>
-          <w:kern w:val="0"/>
-          <w:sz w:val="16"/>
-          <w:szCs w:val="16"/>
-          <w:highlight w:val="white"/>
-        </w:rPr>
-        <w:t>null-terminator</w:t>
-      </w:r>
-      <w:proofErr w:type="gramEnd"/>
-      <w:r>
-        <w:rPr>
-          <w:rFonts w:ascii="Consolas" w:hAnsi="Consolas" w:cs="Consolas"/>
-          <w:color w:val="008000"/>
-          <w:kern w:val="0"/>
-          <w:sz w:val="16"/>
-          <w:szCs w:val="16"/>
-          <w:highlight w:val="white"/>
-        </w:rPr>
-        <w:t xml:space="preserve"> is </w:t>
+        <w:t xml:space="preserve"> //Loop through each character in the string until null-terminator is </w:t>
       </w:r>
     </w:p>
     <w:p>
@@ -8625,19 +8437,7 @@
           <w:szCs w:val="16"/>
           <w:highlight w:val="white"/>
         </w:rPr>
-        <w:t>ADC_</w:t>
-      </w:r>
-      <w:proofErr w:type="gramStart"/>
-      <w:r>
-        <w:rPr>
-          <w:rFonts w:ascii="Consolas" w:hAnsi="Consolas" w:cs="Consolas"/>
-          <w:color w:val="880000"/>
-          <w:kern w:val="0"/>
-          <w:sz w:val="16"/>
-          <w:szCs w:val="16"/>
-          <w:highlight w:val="white"/>
-        </w:rPr>
-        <w:t>init</w:t>
+        <w:t>ADC_init</w:t>
       </w:r>
       <w:proofErr w:type="spellEnd"/>
       <w:r>
@@ -8649,19 +8449,7 @@
           <w:szCs w:val="16"/>
           <w:highlight w:val="white"/>
         </w:rPr>
-        <w:t>(</w:t>
-      </w:r>
-      <w:proofErr w:type="gramEnd"/>
-      <w:r>
-        <w:rPr>
-          <w:rFonts w:ascii="Consolas" w:hAnsi="Consolas" w:cs="Consolas"/>
-          <w:color w:val="000000"/>
-          <w:kern w:val="0"/>
-          <w:sz w:val="16"/>
-          <w:szCs w:val="16"/>
-          <w:highlight w:val="white"/>
-        </w:rPr>
-        <w:t>)</w:t>
+        <w:t>()</w:t>
       </w:r>
       <w:r>
         <w:rPr>
@@ -10085,21 +9873,7 @@
           <w:szCs w:val="16"/>
           <w:highlight w:val="white"/>
         </w:rPr>
-        <w:t>delay_</w:t>
-      </w:r>
-      <w:proofErr w:type="gramStart"/>
-      <w:r>
-        <w:rPr>
-          <w:rFonts w:ascii="Consolas" w:hAnsi="Consolas" w:cs="Consolas"/>
-          <w:i/>
-          <w:iCs/>
-          <w:color w:val="880000"/>
-          <w:kern w:val="0"/>
-          <w:sz w:val="16"/>
-          <w:szCs w:val="16"/>
-          <w:highlight w:val="white"/>
-        </w:rPr>
-        <w:t>ms</w:t>
+        <w:t>delay_ms</w:t>
       </w:r>
       <w:proofErr w:type="spellEnd"/>
       <w:r>
@@ -10111,19 +9885,7 @@
           <w:szCs w:val="16"/>
           <w:highlight w:val="white"/>
         </w:rPr>
-        <w:t>(</w:t>
-      </w:r>
-      <w:proofErr w:type="gramEnd"/>
-      <w:r>
-        <w:rPr>
-          <w:rFonts w:ascii="Consolas" w:hAnsi="Consolas" w:cs="Consolas"/>
-          <w:color w:val="000000"/>
-          <w:kern w:val="0"/>
-          <w:sz w:val="16"/>
-          <w:szCs w:val="16"/>
-          <w:highlight w:val="white"/>
-        </w:rPr>
-        <w:t>1);</w:t>
+        <w:t>(1);</w:t>
       </w:r>
       <w:r>
         <w:rPr>
@@ -10331,19 +10093,7 @@
           <w:szCs w:val="16"/>
           <w:highlight w:val="white"/>
         </w:rPr>
-        <w:t>read_</w:t>
-      </w:r>
-      <w:proofErr w:type="gramStart"/>
-      <w:r>
-        <w:rPr>
-          <w:rFonts w:ascii="Consolas" w:hAnsi="Consolas" w:cs="Consolas"/>
-          <w:color w:val="880000"/>
-          <w:kern w:val="0"/>
-          <w:sz w:val="16"/>
-          <w:szCs w:val="16"/>
-          <w:highlight w:val="white"/>
-        </w:rPr>
-        <w:t>ADC</w:t>
+        <w:t>read_ADC</w:t>
       </w:r>
       <w:proofErr w:type="spellEnd"/>
       <w:r>
@@ -10355,19 +10105,7 @@
           <w:szCs w:val="16"/>
           <w:highlight w:val="white"/>
         </w:rPr>
-        <w:t>(</w:t>
-      </w:r>
-      <w:proofErr w:type="gramEnd"/>
-      <w:r>
-        <w:rPr>
-          <w:rFonts w:ascii="Consolas" w:hAnsi="Consolas" w:cs="Consolas"/>
-          <w:color w:val="000000"/>
-          <w:kern w:val="0"/>
-          <w:sz w:val="16"/>
-          <w:szCs w:val="16"/>
-          <w:highlight w:val="white"/>
-        </w:rPr>
-        <w:t>)</w:t>
+        <w:t>()</w:t>
       </w:r>
       <w:r>
         <w:rPr>
@@ -12279,21 +12017,7 @@
           <w:szCs w:val="16"/>
           <w:highlight w:val="white"/>
         </w:rPr>
-        <w:t>delay_</w:t>
-      </w:r>
-      <w:proofErr w:type="gramStart"/>
-      <w:r>
-        <w:rPr>
-          <w:rFonts w:ascii="Consolas" w:hAnsi="Consolas" w:cs="Consolas"/>
-          <w:i/>
-          <w:iCs/>
-          <w:color w:val="880000"/>
-          <w:kern w:val="0"/>
-          <w:sz w:val="16"/>
-          <w:szCs w:val="16"/>
-          <w:highlight w:val="white"/>
-        </w:rPr>
-        <w:t>ms</w:t>
+        <w:t>delay_ms</w:t>
       </w:r>
       <w:proofErr w:type="spellEnd"/>
       <w:r>
@@ -12305,19 +12029,7 @@
           <w:szCs w:val="16"/>
           <w:highlight w:val="white"/>
         </w:rPr>
-        <w:t>(</w:t>
-      </w:r>
-      <w:proofErr w:type="gramEnd"/>
-      <w:r>
-        <w:rPr>
-          <w:rFonts w:ascii="Consolas" w:hAnsi="Consolas" w:cs="Consolas"/>
-          <w:color w:val="000000"/>
-          <w:kern w:val="0"/>
-          <w:sz w:val="16"/>
-          <w:szCs w:val="16"/>
-          <w:highlight w:val="white"/>
-        </w:rPr>
-        <w:t>1);</w:t>
+        <w:t>(1);</w:t>
       </w:r>
       <w:r>
         <w:rPr>
@@ -13087,42 +12799,18 @@
           <w:szCs w:val="16"/>
           <w:highlight w:val="white"/>
         </w:rPr>
-        <w:t>i2c_</w:t>
-      </w:r>
-      <w:proofErr w:type="gramStart"/>
-      <w:r>
-        <w:rPr>
-          <w:rFonts w:ascii="Consolas" w:hAnsi="Consolas" w:cs="Consolas"/>
-          <w:color w:val="880000"/>
-          <w:kern w:val="0"/>
-          <w:sz w:val="16"/>
-          <w:szCs w:val="16"/>
-          <w:highlight w:val="white"/>
-        </w:rPr>
-        <w:t>start</w:t>
-      </w:r>
-      <w:r>
-        <w:rPr>
-          <w:rFonts w:ascii="Consolas" w:hAnsi="Consolas" w:cs="Consolas"/>
-          <w:color w:val="000000"/>
-          <w:kern w:val="0"/>
-          <w:sz w:val="16"/>
-          <w:szCs w:val="16"/>
-          <w:highlight w:val="white"/>
-        </w:rPr>
-        <w:t>(</w:t>
-      </w:r>
-      <w:proofErr w:type="gramEnd"/>
-      <w:r>
-        <w:rPr>
-          <w:rFonts w:ascii="Consolas" w:hAnsi="Consolas" w:cs="Consolas"/>
-          <w:color w:val="000000"/>
-          <w:kern w:val="0"/>
-          <w:sz w:val="16"/>
-          <w:szCs w:val="16"/>
-          <w:highlight w:val="white"/>
-        </w:rPr>
-        <w:t>(</w:t>
+        <w:t>i2c_start</w:t>
+      </w:r>
+      <w:r>
+        <w:rPr>
+          <w:rFonts w:ascii="Consolas" w:hAnsi="Consolas" w:cs="Consolas"/>
+          <w:color w:val="000000"/>
+          <w:kern w:val="0"/>
+          <w:sz w:val="16"/>
+          <w:szCs w:val="16"/>
+          <w:highlight w:val="white"/>
+        </w:rPr>
+        <w:t>((</w:t>
       </w:r>
       <w:r>
         <w:rPr>
@@ -13819,42 +13507,18 @@
           <w:szCs w:val="16"/>
           <w:highlight w:val="white"/>
         </w:rPr>
-        <w:t>i2c_</w:t>
-      </w:r>
-      <w:proofErr w:type="gramStart"/>
-      <w:r>
-        <w:rPr>
-          <w:rFonts w:ascii="Consolas" w:hAnsi="Consolas" w:cs="Consolas"/>
-          <w:color w:val="880000"/>
-          <w:kern w:val="0"/>
-          <w:sz w:val="16"/>
-          <w:szCs w:val="16"/>
-          <w:highlight w:val="white"/>
-        </w:rPr>
-        <w:t>stop</w:t>
-      </w:r>
-      <w:r>
-        <w:rPr>
-          <w:rFonts w:ascii="Consolas" w:hAnsi="Consolas" w:cs="Consolas"/>
-          <w:color w:val="000000"/>
-          <w:kern w:val="0"/>
-          <w:sz w:val="16"/>
-          <w:szCs w:val="16"/>
-          <w:highlight w:val="white"/>
-        </w:rPr>
-        <w:t>(</w:t>
-      </w:r>
-      <w:proofErr w:type="gramEnd"/>
-      <w:r>
-        <w:rPr>
-          <w:rFonts w:ascii="Consolas" w:hAnsi="Consolas" w:cs="Consolas"/>
-          <w:color w:val="000000"/>
-          <w:kern w:val="0"/>
-          <w:sz w:val="16"/>
-          <w:szCs w:val="16"/>
-          <w:highlight w:val="white"/>
-        </w:rPr>
-        <w:t>);</w:t>
+        <w:t>i2c_stop</w:t>
+      </w:r>
+      <w:r>
+        <w:rPr>
+          <w:rFonts w:ascii="Consolas" w:hAnsi="Consolas" w:cs="Consolas"/>
+          <w:color w:val="000000"/>
+          <w:kern w:val="0"/>
+          <w:sz w:val="16"/>
+          <w:szCs w:val="16"/>
+          <w:highlight w:val="white"/>
+        </w:rPr>
+        <w:t>();</w:t>
       </w:r>
       <w:r>
         <w:rPr>
@@ -14291,42 +13955,18 @@
           <w:szCs w:val="16"/>
           <w:highlight w:val="white"/>
         </w:rPr>
-        <w:t>i2c_</w:t>
-      </w:r>
-      <w:proofErr w:type="gramStart"/>
-      <w:r>
-        <w:rPr>
-          <w:rFonts w:ascii="Consolas" w:hAnsi="Consolas" w:cs="Consolas"/>
-          <w:color w:val="880000"/>
-          <w:kern w:val="0"/>
-          <w:sz w:val="16"/>
-          <w:szCs w:val="16"/>
-          <w:highlight w:val="white"/>
-        </w:rPr>
-        <w:t>start</w:t>
-      </w:r>
-      <w:r>
-        <w:rPr>
-          <w:rFonts w:ascii="Consolas" w:hAnsi="Consolas" w:cs="Consolas"/>
-          <w:color w:val="000000"/>
-          <w:kern w:val="0"/>
-          <w:sz w:val="16"/>
-          <w:szCs w:val="16"/>
-          <w:highlight w:val="white"/>
-        </w:rPr>
-        <w:t>(</w:t>
-      </w:r>
-      <w:proofErr w:type="gramEnd"/>
-      <w:r>
-        <w:rPr>
-          <w:rFonts w:ascii="Consolas" w:hAnsi="Consolas" w:cs="Consolas"/>
-          <w:color w:val="000000"/>
-          <w:kern w:val="0"/>
-          <w:sz w:val="16"/>
-          <w:szCs w:val="16"/>
-          <w:highlight w:val="white"/>
-        </w:rPr>
-        <w:t>(</w:t>
+        <w:t>i2c_start</w:t>
+      </w:r>
+      <w:r>
+        <w:rPr>
+          <w:rFonts w:ascii="Consolas" w:hAnsi="Consolas" w:cs="Consolas"/>
+          <w:color w:val="000000"/>
+          <w:kern w:val="0"/>
+          <w:sz w:val="16"/>
+          <w:szCs w:val="16"/>
+          <w:highlight w:val="white"/>
+        </w:rPr>
+        <w:t>((</w:t>
       </w:r>
       <w:r>
         <w:rPr>
@@ -15023,42 +14663,18 @@
           <w:szCs w:val="16"/>
           <w:highlight w:val="white"/>
         </w:rPr>
-        <w:t>i2c_</w:t>
-      </w:r>
-      <w:proofErr w:type="gramStart"/>
-      <w:r>
-        <w:rPr>
-          <w:rFonts w:ascii="Consolas" w:hAnsi="Consolas" w:cs="Consolas"/>
-          <w:color w:val="880000"/>
-          <w:kern w:val="0"/>
-          <w:sz w:val="16"/>
-          <w:szCs w:val="16"/>
-          <w:highlight w:val="white"/>
-        </w:rPr>
-        <w:t>stop</w:t>
-      </w:r>
-      <w:r>
-        <w:rPr>
-          <w:rFonts w:ascii="Consolas" w:hAnsi="Consolas" w:cs="Consolas"/>
-          <w:color w:val="000000"/>
-          <w:kern w:val="0"/>
-          <w:sz w:val="16"/>
-          <w:szCs w:val="16"/>
-          <w:highlight w:val="white"/>
-        </w:rPr>
-        <w:t>(</w:t>
-      </w:r>
-      <w:proofErr w:type="gramEnd"/>
-      <w:r>
-        <w:rPr>
-          <w:rFonts w:ascii="Consolas" w:hAnsi="Consolas" w:cs="Consolas"/>
-          <w:color w:val="000000"/>
-          <w:kern w:val="0"/>
-          <w:sz w:val="16"/>
-          <w:szCs w:val="16"/>
-          <w:highlight w:val="white"/>
-        </w:rPr>
-        <w:t>);</w:t>
+        <w:t>i2c_stop</w:t>
+      </w:r>
+      <w:r>
+        <w:rPr>
+          <w:rFonts w:ascii="Consolas" w:hAnsi="Consolas" w:cs="Consolas"/>
+          <w:color w:val="000000"/>
+          <w:kern w:val="0"/>
+          <w:sz w:val="16"/>
+          <w:szCs w:val="16"/>
+          <w:highlight w:val="white"/>
+        </w:rPr>
+        <w:t>();</w:t>
       </w:r>
       <w:r>
         <w:rPr>
@@ -15365,19 +14981,7 @@
           <w:szCs w:val="16"/>
           <w:highlight w:val="white"/>
         </w:rPr>
-        <w:t>DAC_voltage_</w:t>
-      </w:r>
-      <w:proofErr w:type="gramStart"/>
-      <w:r>
-        <w:rPr>
-          <w:rFonts w:ascii="Consolas" w:hAnsi="Consolas" w:cs="Consolas"/>
-          <w:color w:val="880000"/>
-          <w:kern w:val="0"/>
-          <w:sz w:val="16"/>
-          <w:szCs w:val="16"/>
-          <w:highlight w:val="white"/>
-        </w:rPr>
-        <w:t>conversion</w:t>
+        <w:t>DAC_voltage_conversion</w:t>
       </w:r>
       <w:proofErr w:type="spellEnd"/>
       <w:r>
@@ -15391,7 +14995,6 @@
         </w:rPr>
         <w:t>(</w:t>
       </w:r>
-      <w:proofErr w:type="gramEnd"/>
       <w:r>
         <w:rPr>
           <w:rFonts w:ascii="Consolas" w:hAnsi="Consolas" w:cs="Consolas"/>
@@ -16717,19 +16320,7 @@
           <w:szCs w:val="16"/>
           <w:highlight w:val="white"/>
         </w:rPr>
-        <w:t>G_</w:t>
-      </w:r>
-      <w:proofErr w:type="gramStart"/>
-      <w:r>
-        <w:rPr>
-          <w:rFonts w:ascii="Consolas" w:hAnsi="Consolas" w:cs="Consolas"/>
-          <w:color w:val="880000"/>
-          <w:kern w:val="0"/>
-          <w:sz w:val="16"/>
-          <w:szCs w:val="16"/>
-          <w:highlight w:val="white"/>
-        </w:rPr>
-        <w:t>command</w:t>
+        <w:t>G_command</w:t>
       </w:r>
       <w:proofErr w:type="spellEnd"/>
       <w:r>
@@ -16741,19 +16332,7 @@
           <w:szCs w:val="16"/>
           <w:highlight w:val="white"/>
         </w:rPr>
-        <w:t>(</w:t>
-      </w:r>
-      <w:proofErr w:type="gramEnd"/>
-      <w:r>
-        <w:rPr>
-          <w:rFonts w:ascii="Consolas" w:hAnsi="Consolas" w:cs="Consolas"/>
-          <w:color w:val="000000"/>
-          <w:kern w:val="0"/>
-          <w:sz w:val="16"/>
-          <w:szCs w:val="16"/>
-          <w:highlight w:val="white"/>
-        </w:rPr>
-        <w:t>)</w:t>
+        <w:t>()</w:t>
       </w:r>
       <w:r>
         <w:rPr>
@@ -16896,19 +16475,7 @@
           <w:szCs w:val="16"/>
           <w:highlight w:val="white"/>
         </w:rPr>
-        <w:t>read_</w:t>
-      </w:r>
-      <w:proofErr w:type="gramStart"/>
-      <w:r>
-        <w:rPr>
-          <w:rFonts w:ascii="Consolas" w:hAnsi="Consolas" w:cs="Consolas"/>
-          <w:color w:val="880000"/>
-          <w:kern w:val="0"/>
-          <w:sz w:val="16"/>
-          <w:szCs w:val="16"/>
-          <w:highlight w:val="white"/>
-        </w:rPr>
-        <w:t>ADC</w:t>
+        <w:t>read_ADC</w:t>
       </w:r>
       <w:proofErr w:type="spellEnd"/>
       <w:r>
@@ -16920,19 +16487,7 @@
           <w:szCs w:val="16"/>
           <w:highlight w:val="white"/>
         </w:rPr>
-        <w:t>(</w:t>
-      </w:r>
-      <w:proofErr w:type="gramEnd"/>
-      <w:r>
-        <w:rPr>
-          <w:rFonts w:ascii="Consolas" w:hAnsi="Consolas" w:cs="Consolas"/>
-          <w:color w:val="000000"/>
-          <w:kern w:val="0"/>
-          <w:sz w:val="16"/>
-          <w:szCs w:val="16"/>
-          <w:highlight w:val="white"/>
-        </w:rPr>
-        <w:t>);</w:t>
+        <w:t>();</w:t>
       </w:r>
       <w:r>
         <w:rPr>
@@ -17193,7 +16748,6 @@
         <w:t xml:space="preserve"> </w:t>
       </w:r>
       <w:proofErr w:type="spellStart"/>
-      <w:proofErr w:type="gramStart"/>
       <w:r>
         <w:rPr>
           <w:rFonts w:ascii="Consolas" w:hAnsi="Consolas" w:cs="Consolas"/>
@@ -17215,19 +16769,7 @@
           <w:szCs w:val="16"/>
           <w:highlight w:val="white"/>
         </w:rPr>
-        <w:t>[</w:t>
-      </w:r>
-      <w:proofErr w:type="gramEnd"/>
-      <w:r>
-        <w:rPr>
-          <w:rFonts w:ascii="Consolas" w:hAnsi="Consolas" w:cs="Consolas"/>
-          <w:color w:val="000000"/>
-          <w:kern w:val="0"/>
-          <w:sz w:val="16"/>
-          <w:szCs w:val="16"/>
-          <w:highlight w:val="white"/>
-        </w:rPr>
-        <w:t>16];</w:t>
+        <w:t>[16];</w:t>
       </w:r>
       <w:r>
         <w:rPr>
@@ -17433,7 +16975,6 @@
         <w:tab/>
       </w:r>
       <w:proofErr w:type="spellStart"/>
-      <w:proofErr w:type="gramStart"/>
       <w:r>
         <w:rPr>
           <w:rFonts w:ascii="Consolas" w:hAnsi="Consolas" w:cs="Consolas"/>
@@ -17460,7 +17001,6 @@
         <w:t>(</w:t>
       </w:r>
       <w:proofErr w:type="spellStart"/>
-      <w:proofErr w:type="gramEnd"/>
       <w:r>
         <w:rPr>
           <w:rFonts w:ascii="Consolas" w:hAnsi="Consolas" w:cs="Consolas"/>
@@ -17707,19 +17247,7 @@
           <w:szCs w:val="16"/>
           <w:highlight w:val="white"/>
         </w:rPr>
-        <w:t>USART0_</w:t>
-      </w:r>
-      <w:proofErr w:type="gramStart"/>
-      <w:r>
-        <w:rPr>
-          <w:rFonts w:ascii="Consolas" w:hAnsi="Consolas" w:cs="Consolas"/>
-          <w:color w:val="880000"/>
-          <w:kern w:val="0"/>
-          <w:sz w:val="16"/>
-          <w:szCs w:val="16"/>
-          <w:highlight w:val="white"/>
-        </w:rPr>
-        <w:t>SendString</w:t>
+        <w:t>USART0_SendString</w:t>
       </w:r>
       <w:r>
         <w:rPr>
@@ -17732,7 +17260,6 @@
         </w:rPr>
         <w:t>(</w:t>
       </w:r>
-      <w:proofErr w:type="gramEnd"/>
       <w:r>
         <w:rPr>
           <w:rFonts w:ascii="Consolas" w:hAnsi="Consolas" w:cs="Consolas"/>
@@ -18150,19 +17677,7 @@
           <w:szCs w:val="16"/>
           <w:highlight w:val="white"/>
         </w:rPr>
-        <w:t>USART0_</w:t>
-      </w:r>
-      <w:proofErr w:type="gramStart"/>
-      <w:r>
-        <w:rPr>
-          <w:rFonts w:ascii="Consolas" w:hAnsi="Consolas" w:cs="Consolas"/>
-          <w:color w:val="880000"/>
-          <w:kern w:val="0"/>
-          <w:sz w:val="16"/>
-          <w:szCs w:val="16"/>
-          <w:highlight w:val="white"/>
-        </w:rPr>
-        <w:t>SendString</w:t>
+        <w:t>USART0_SendString</w:t>
       </w:r>
       <w:r>
         <w:rPr>
@@ -18175,7 +17690,6 @@
         </w:rPr>
         <w:t>(</w:t>
       </w:r>
-      <w:proofErr w:type="gramEnd"/>
       <w:r>
         <w:rPr>
           <w:rFonts w:ascii="Consolas" w:hAnsi="Consolas" w:cs="Consolas"/>
@@ -18448,19 +17962,7 @@
           <w:szCs w:val="16"/>
           <w:highlight w:val="white"/>
         </w:rPr>
-        <w:t>M_</w:t>
-      </w:r>
-      <w:proofErr w:type="gramStart"/>
-      <w:r>
-        <w:rPr>
-          <w:rFonts w:ascii="Consolas" w:hAnsi="Consolas" w:cs="Consolas"/>
-          <w:color w:val="880000"/>
-          <w:kern w:val="0"/>
-          <w:sz w:val="16"/>
-          <w:szCs w:val="16"/>
-          <w:highlight w:val="white"/>
-        </w:rPr>
-        <w:t>command</w:t>
+        <w:t>M_command</w:t>
       </w:r>
       <w:proofErr w:type="spellEnd"/>
       <w:r>
@@ -18474,7 +17976,6 @@
         </w:rPr>
         <w:t>(</w:t>
       </w:r>
-      <w:proofErr w:type="gramEnd"/>
       <w:r>
         <w:rPr>
           <w:rFonts w:ascii="Consolas" w:hAnsi="Consolas" w:cs="Consolas"/>
@@ -19171,7 +18672,6 @@
         <w:t xml:space="preserve"> </w:t>
       </w:r>
       <w:proofErr w:type="spellStart"/>
-      <w:proofErr w:type="gramStart"/>
       <w:r>
         <w:rPr>
           <w:rFonts w:ascii="Consolas" w:hAnsi="Consolas" w:cs="Consolas"/>
@@ -19197,7 +18697,6 @@
         </w:rPr>
         <w:t>(</w:t>
       </w:r>
-      <w:proofErr w:type="gramEnd"/>
       <w:r>
         <w:rPr>
           <w:rFonts w:ascii="Consolas" w:hAnsi="Consolas" w:cs="Consolas"/>
@@ -19660,19 +19159,7 @@
           <w:szCs w:val="16"/>
           <w:highlight w:val="white"/>
         </w:rPr>
-        <w:t>first_</w:t>
-      </w:r>
-      <w:proofErr w:type="gramStart"/>
-      <w:r>
-        <w:rPr>
-          <w:rFonts w:ascii="Consolas" w:hAnsi="Consolas" w:cs="Consolas"/>
-          <w:color w:val="000080"/>
-          <w:kern w:val="0"/>
-          <w:sz w:val="16"/>
-          <w:szCs w:val="16"/>
-          <w:highlight w:val="white"/>
-        </w:rPr>
-        <w:t>comma</w:t>
+        <w:t>first_comma</w:t>
       </w:r>
       <w:proofErr w:type="spellEnd"/>
       <w:r>
@@ -19695,19 +19182,7 @@
           <w:szCs w:val="16"/>
           <w:highlight w:val="white"/>
         </w:rPr>
-        <w:t>!</w:t>
-      </w:r>
-      <w:proofErr w:type="gramEnd"/>
-      <w:r>
-        <w:rPr>
-          <w:rFonts w:ascii="Consolas" w:hAnsi="Consolas" w:cs="Consolas"/>
-          <w:color w:val="000000"/>
-          <w:kern w:val="0"/>
-          <w:sz w:val="16"/>
-          <w:szCs w:val="16"/>
-          <w:highlight w:val="white"/>
-        </w:rPr>
-        <w:t>=</w:t>
+        <w:t>!=</w:t>
       </w:r>
       <w:r>
         <w:rPr>
@@ -20043,7 +19518,6 @@
         <w:t xml:space="preserve"> </w:t>
       </w:r>
       <w:proofErr w:type="spellStart"/>
-      <w:proofErr w:type="gramStart"/>
       <w:r>
         <w:rPr>
           <w:rFonts w:ascii="Consolas" w:hAnsi="Consolas" w:cs="Consolas"/>
@@ -20070,7 +19544,6 @@
         <w:t>(</w:t>
       </w:r>
       <w:proofErr w:type="spellStart"/>
-      <w:proofErr w:type="gramEnd"/>
       <w:r>
         <w:rPr>
           <w:rFonts w:ascii="Consolas" w:hAnsi="Consolas" w:cs="Consolas"/>
@@ -20727,7 +20200,6 @@
         </w:rPr>
         <w:t xml:space="preserve"> </w:t>
       </w:r>
-      <w:proofErr w:type="gramStart"/>
       <w:r>
         <w:rPr>
           <w:rFonts w:ascii="Consolas" w:hAnsi="Consolas" w:cs="Consolas"/>
@@ -20749,9 +20221,54 @@
           <w:szCs w:val="16"/>
           <w:highlight w:val="white"/>
         </w:rPr>
-        <w:t>first</w:t>
-      </w:r>
-      <w:proofErr w:type="gramEnd"/>
+        <w:t>first_comma</w:t>
+      </w:r>
+      <w:proofErr w:type="spellEnd"/>
+      <w:r>
+        <w:rPr>
+          <w:rFonts w:ascii="Consolas" w:hAnsi="Consolas" w:cs="Consolas"/>
+          <w:color w:val="A31515"/>
+          <w:kern w:val="0"/>
+          <w:sz w:val="16"/>
+          <w:szCs w:val="16"/>
+          <w:highlight w:val="white"/>
+        </w:rPr>
+        <w:t xml:space="preserve"> </w:t>
+      </w:r>
+      <w:r>
+        <w:rPr>
+          <w:rFonts w:ascii="Consolas" w:hAnsi="Consolas" w:cs="Consolas"/>
+          <w:color w:val="000000"/>
+          <w:kern w:val="0"/>
+          <w:sz w:val="16"/>
+          <w:szCs w:val="16"/>
+          <w:highlight w:val="white"/>
+        </w:rPr>
+        <w:t>||</w:t>
+      </w:r>
+      <w:r>
+        <w:rPr>
+          <w:rFonts w:ascii="Consolas" w:hAnsi="Consolas" w:cs="Consolas"/>
+          <w:color w:val="A31515"/>
+          <w:kern w:val="0"/>
+          <w:sz w:val="16"/>
+          <w:szCs w:val="16"/>
+          <w:highlight w:val="white"/>
+        </w:rPr>
+        <w:t xml:space="preserve"> </w:t>
+      </w:r>
+      <w:r>
+        <w:rPr>
+          <w:rFonts w:ascii="Consolas" w:hAnsi="Consolas" w:cs="Consolas"/>
+          <w:color w:val="000000"/>
+          <w:kern w:val="0"/>
+          <w:sz w:val="16"/>
+          <w:szCs w:val="16"/>
+          <w:highlight w:val="white"/>
+        </w:rPr>
+        <w:t>!</w:t>
+      </w:r>
+      <w:proofErr w:type="spellStart"/>
       <w:r>
         <w:rPr>
           <w:rFonts w:ascii="Consolas" w:hAnsi="Consolas" w:cs="Consolas"/>
@@ -20761,88 +20278,7 @@
           <w:szCs w:val="16"/>
           <w:highlight w:val="white"/>
         </w:rPr>
-        <w:t>_comma</w:t>
-      </w:r>
-      <w:proofErr w:type="spellEnd"/>
-      <w:r>
-        <w:rPr>
-          <w:rFonts w:ascii="Consolas" w:hAnsi="Consolas" w:cs="Consolas"/>
-          <w:color w:val="A31515"/>
-          <w:kern w:val="0"/>
-          <w:sz w:val="16"/>
-          <w:szCs w:val="16"/>
-          <w:highlight w:val="white"/>
-        </w:rPr>
-        <w:t xml:space="preserve"> </w:t>
-      </w:r>
-      <w:r>
-        <w:rPr>
-          <w:rFonts w:ascii="Consolas" w:hAnsi="Consolas" w:cs="Consolas"/>
-          <w:color w:val="000000"/>
-          <w:kern w:val="0"/>
-          <w:sz w:val="16"/>
-          <w:szCs w:val="16"/>
-          <w:highlight w:val="white"/>
-        </w:rPr>
-        <w:t>|</w:t>
-      </w:r>
-      <w:proofErr w:type="gramStart"/>
-      <w:r>
-        <w:rPr>
-          <w:rFonts w:ascii="Consolas" w:hAnsi="Consolas" w:cs="Consolas"/>
-          <w:color w:val="000000"/>
-          <w:kern w:val="0"/>
-          <w:sz w:val="16"/>
-          <w:szCs w:val="16"/>
-          <w:highlight w:val="white"/>
-        </w:rPr>
-        <w:t>|</w:t>
-      </w:r>
-      <w:r>
-        <w:rPr>
-          <w:rFonts w:ascii="Consolas" w:hAnsi="Consolas" w:cs="Consolas"/>
-          <w:color w:val="A31515"/>
-          <w:kern w:val="0"/>
-          <w:sz w:val="16"/>
-          <w:szCs w:val="16"/>
-          <w:highlight w:val="white"/>
-        </w:rPr>
-        <w:t xml:space="preserve"> </w:t>
-      </w:r>
-      <w:r>
-        <w:rPr>
-          <w:rFonts w:ascii="Consolas" w:hAnsi="Consolas" w:cs="Consolas"/>
-          <w:color w:val="000000"/>
-          <w:kern w:val="0"/>
-          <w:sz w:val="16"/>
-          <w:szCs w:val="16"/>
-          <w:highlight w:val="white"/>
-        </w:rPr>
-        <w:t>!</w:t>
-      </w:r>
-      <w:proofErr w:type="spellStart"/>
-      <w:r>
-        <w:rPr>
-          <w:rFonts w:ascii="Consolas" w:hAnsi="Consolas" w:cs="Consolas"/>
-          <w:color w:val="000080"/>
-          <w:kern w:val="0"/>
-          <w:sz w:val="16"/>
-          <w:szCs w:val="16"/>
-          <w:highlight w:val="white"/>
-        </w:rPr>
-        <w:t>second</w:t>
-      </w:r>
-      <w:proofErr w:type="gramEnd"/>
-      <w:r>
-        <w:rPr>
-          <w:rFonts w:ascii="Consolas" w:hAnsi="Consolas" w:cs="Consolas"/>
-          <w:color w:val="000080"/>
-          <w:kern w:val="0"/>
-          <w:sz w:val="16"/>
-          <w:szCs w:val="16"/>
-          <w:highlight w:val="white"/>
-        </w:rPr>
-        <w:t>_comma</w:t>
+        <w:t>second_comma</w:t>
       </w:r>
       <w:proofErr w:type="spellEnd"/>
       <w:r>
@@ -21062,19 +20498,7 @@
           <w:szCs w:val="16"/>
           <w:highlight w:val="white"/>
         </w:rPr>
-        <w:t>USART0_</w:t>
-      </w:r>
-      <w:proofErr w:type="gramStart"/>
-      <w:r>
-        <w:rPr>
-          <w:rFonts w:ascii="Consolas" w:hAnsi="Consolas" w:cs="Consolas"/>
-          <w:color w:val="880000"/>
-          <w:kern w:val="0"/>
-          <w:sz w:val="16"/>
-          <w:szCs w:val="16"/>
-          <w:highlight w:val="white"/>
-        </w:rPr>
-        <w:t>SendString</w:t>
+        <w:t>USART0_SendString</w:t>
       </w:r>
       <w:r>
         <w:rPr>
@@ -21087,7 +20511,6 @@
         </w:rPr>
         <w:t>(</w:t>
       </w:r>
-      <w:proofErr w:type="gramEnd"/>
       <w:r>
         <w:rPr>
           <w:rFonts w:ascii="Consolas" w:hAnsi="Consolas" w:cs="Consolas"/>
@@ -21335,7 +20758,6 @@
         <w:t xml:space="preserve"> </w:t>
       </w:r>
       <w:proofErr w:type="spellStart"/>
-      <w:proofErr w:type="gramStart"/>
       <w:r>
         <w:rPr>
           <w:rFonts w:ascii="Consolas" w:hAnsi="Consolas" w:cs="Consolas"/>
@@ -21362,7 +20784,6 @@
         <w:t>(</w:t>
       </w:r>
       <w:proofErr w:type="spellStart"/>
-      <w:proofErr w:type="gramEnd"/>
       <w:r>
         <w:rPr>
           <w:rFonts w:ascii="Consolas" w:hAnsi="Consolas" w:cs="Consolas"/>
@@ -21614,7 +21035,6 @@
         <w:t xml:space="preserve"> </w:t>
       </w:r>
       <w:proofErr w:type="spellStart"/>
-      <w:proofErr w:type="gramStart"/>
       <w:r>
         <w:rPr>
           <w:rFonts w:ascii="Consolas" w:hAnsi="Consolas" w:cs="Consolas"/>
@@ -21641,7 +21061,6 @@
         <w:t>(</w:t>
       </w:r>
       <w:proofErr w:type="spellStart"/>
-      <w:proofErr w:type="gramEnd"/>
       <w:r>
         <w:rPr>
           <w:rFonts w:ascii="Consolas" w:hAnsi="Consolas" w:cs="Consolas"/>
@@ -22216,19 +21635,7 @@
           <w:szCs w:val="16"/>
           <w:highlight w:val="white"/>
         </w:rPr>
-        <w:t>USART0_</w:t>
-      </w:r>
-      <w:proofErr w:type="gramStart"/>
-      <w:r>
-        <w:rPr>
-          <w:rFonts w:ascii="Consolas" w:hAnsi="Consolas" w:cs="Consolas"/>
-          <w:color w:val="880000"/>
-          <w:kern w:val="0"/>
-          <w:sz w:val="16"/>
-          <w:szCs w:val="16"/>
-          <w:highlight w:val="white"/>
-        </w:rPr>
-        <w:t>SendString</w:t>
+        <w:t>USART0_SendString</w:t>
       </w:r>
       <w:r>
         <w:rPr>
@@ -22241,7 +21648,6 @@
         </w:rPr>
         <w:t>(</w:t>
       </w:r>
-      <w:proofErr w:type="gramEnd"/>
       <w:r>
         <w:rPr>
           <w:rFonts w:ascii="Consolas" w:hAnsi="Consolas" w:cs="Consolas"/>
@@ -22773,19 +22179,7 @@
           <w:szCs w:val="16"/>
           <w:highlight w:val="white"/>
         </w:rPr>
-        <w:t>USART0_</w:t>
-      </w:r>
-      <w:proofErr w:type="gramStart"/>
-      <w:r>
-        <w:rPr>
-          <w:rFonts w:ascii="Consolas" w:hAnsi="Consolas" w:cs="Consolas"/>
-          <w:color w:val="880000"/>
-          <w:kern w:val="0"/>
-          <w:sz w:val="16"/>
-          <w:szCs w:val="16"/>
-          <w:highlight w:val="white"/>
-        </w:rPr>
-        <w:t>SendString</w:t>
+        <w:t>USART0_SendString</w:t>
       </w:r>
       <w:r>
         <w:rPr>
@@ -22798,7 +22192,6 @@
         </w:rPr>
         <w:t>(</w:t>
       </w:r>
-      <w:proofErr w:type="gramEnd"/>
       <w:r>
         <w:rPr>
           <w:rFonts w:ascii="Consolas" w:hAnsi="Consolas" w:cs="Consolas"/>
@@ -23269,19 +22662,7 @@
           <w:szCs w:val="16"/>
           <w:highlight w:val="white"/>
         </w:rPr>
-        <w:t>time_</w:t>
-      </w:r>
-      <w:proofErr w:type="gramStart"/>
-      <w:r>
-        <w:rPr>
-          <w:rFonts w:ascii="Consolas" w:hAnsi="Consolas" w:cs="Consolas"/>
-          <w:color w:val="000080"/>
-          <w:kern w:val="0"/>
-          <w:sz w:val="16"/>
-          <w:szCs w:val="16"/>
-          <w:highlight w:val="white"/>
-        </w:rPr>
-        <w:t>str</w:t>
+        <w:t>time_str</w:t>
       </w:r>
       <w:proofErr w:type="spellEnd"/>
       <w:r>
@@ -23293,19 +22674,7 @@
           <w:szCs w:val="16"/>
           <w:highlight w:val="white"/>
         </w:rPr>
-        <w:t>[</w:t>
-      </w:r>
-      <w:proofErr w:type="gramEnd"/>
-      <w:r>
-        <w:rPr>
-          <w:rFonts w:ascii="Consolas" w:hAnsi="Consolas" w:cs="Consolas"/>
-          <w:color w:val="000000"/>
-          <w:kern w:val="0"/>
-          <w:sz w:val="16"/>
-          <w:szCs w:val="16"/>
-          <w:highlight w:val="white"/>
-        </w:rPr>
-        <w:t>16];</w:t>
+        <w:t>[16];</w:t>
       </w:r>
       <w:r>
         <w:rPr>
@@ -23522,7 +22891,6 @@
         <w:t xml:space="preserve"> </w:t>
       </w:r>
       <w:proofErr w:type="spellStart"/>
-      <w:proofErr w:type="gramStart"/>
       <w:r>
         <w:rPr>
           <w:rFonts w:ascii="Consolas" w:hAnsi="Consolas" w:cs="Consolas"/>
@@ -23544,19 +22912,7 @@
           <w:szCs w:val="16"/>
           <w:highlight w:val="white"/>
         </w:rPr>
-        <w:t>[</w:t>
-      </w:r>
-      <w:proofErr w:type="gramEnd"/>
-      <w:r>
-        <w:rPr>
-          <w:rFonts w:ascii="Consolas" w:hAnsi="Consolas" w:cs="Consolas"/>
-          <w:color w:val="000000"/>
-          <w:kern w:val="0"/>
-          <w:sz w:val="16"/>
-          <w:szCs w:val="16"/>
-          <w:highlight w:val="white"/>
-        </w:rPr>
-        <w:t>16];</w:t>
+        <w:t>[16];</w:t>
       </w:r>
       <w:r>
         <w:rPr>
@@ -24278,19 +23634,7 @@
           <w:szCs w:val="16"/>
           <w:highlight w:val="white"/>
         </w:rPr>
-        <w:t>read_</w:t>
-      </w:r>
-      <w:proofErr w:type="gramStart"/>
-      <w:r>
-        <w:rPr>
-          <w:rFonts w:ascii="Consolas" w:hAnsi="Consolas" w:cs="Consolas"/>
-          <w:color w:val="880000"/>
-          <w:kern w:val="0"/>
-          <w:sz w:val="16"/>
-          <w:szCs w:val="16"/>
-          <w:highlight w:val="white"/>
-        </w:rPr>
-        <w:t>ADC</w:t>
+        <w:t>read_ADC</w:t>
       </w:r>
       <w:proofErr w:type="spellEnd"/>
       <w:r>
@@ -24302,19 +23646,7 @@
           <w:szCs w:val="16"/>
           <w:highlight w:val="white"/>
         </w:rPr>
-        <w:t>(</w:t>
-      </w:r>
-      <w:proofErr w:type="gramEnd"/>
-      <w:r>
-        <w:rPr>
-          <w:rFonts w:ascii="Consolas" w:hAnsi="Consolas" w:cs="Consolas"/>
-          <w:color w:val="000000"/>
-          <w:kern w:val="0"/>
-          <w:sz w:val="16"/>
-          <w:szCs w:val="16"/>
-          <w:highlight w:val="white"/>
-        </w:rPr>
-        <w:t>);</w:t>
+        <w:t>();</w:t>
       </w:r>
       <w:r>
         <w:rPr>
@@ -24503,7 +23835,6 @@
         <w:tab/>
       </w:r>
       <w:proofErr w:type="spellStart"/>
-      <w:proofErr w:type="gramStart"/>
       <w:r>
         <w:rPr>
           <w:rFonts w:ascii="Consolas" w:hAnsi="Consolas" w:cs="Consolas"/>
@@ -24530,7 +23861,6 @@
         <w:t>(</w:t>
       </w:r>
       <w:proofErr w:type="spellStart"/>
-      <w:proofErr w:type="gramEnd"/>
       <w:r>
         <w:rPr>
           <w:rFonts w:ascii="Consolas" w:hAnsi="Consolas" w:cs="Consolas"/>
@@ -25010,7 +24340,6 @@
         <w:tab/>
       </w:r>
       <w:proofErr w:type="spellStart"/>
-      <w:proofErr w:type="gramStart"/>
       <w:r>
         <w:rPr>
           <w:rFonts w:ascii="Consolas" w:hAnsi="Consolas" w:cs="Consolas"/>
@@ -25037,7 +24366,6 @@
         <w:t>(</w:t>
       </w:r>
       <w:proofErr w:type="spellStart"/>
-      <w:proofErr w:type="gramEnd"/>
       <w:r>
         <w:rPr>
           <w:rFonts w:ascii="Consolas" w:hAnsi="Consolas" w:cs="Consolas"/>
@@ -26601,21 +25929,7 @@
           <w:szCs w:val="16"/>
           <w:highlight w:val="white"/>
         </w:rPr>
-        <w:t>delay_</w:t>
-      </w:r>
-      <w:proofErr w:type="gramStart"/>
-      <w:r>
-        <w:rPr>
-          <w:rFonts w:ascii="Consolas" w:hAnsi="Consolas" w:cs="Consolas"/>
-          <w:i/>
-          <w:iCs/>
-          <w:color w:val="880000"/>
-          <w:kern w:val="0"/>
-          <w:sz w:val="16"/>
-          <w:szCs w:val="16"/>
-          <w:highlight w:val="white"/>
-        </w:rPr>
-        <w:t>ms</w:t>
+        <w:t>delay_ms</w:t>
       </w:r>
       <w:proofErr w:type="spellEnd"/>
       <w:r>
@@ -26627,19 +25941,7 @@
           <w:szCs w:val="16"/>
           <w:highlight w:val="white"/>
         </w:rPr>
-        <w:t>(</w:t>
-      </w:r>
-      <w:proofErr w:type="gramEnd"/>
-      <w:r>
-        <w:rPr>
-          <w:rFonts w:ascii="Consolas" w:hAnsi="Consolas" w:cs="Consolas"/>
-          <w:color w:val="000000"/>
-          <w:kern w:val="0"/>
-          <w:sz w:val="16"/>
-          <w:szCs w:val="16"/>
-          <w:highlight w:val="white"/>
-        </w:rPr>
-        <w:t>1000);</w:t>
+        <w:t>(1000);</w:t>
       </w:r>
       <w:r>
         <w:rPr>
@@ -27267,19 +26569,7 @@
           <w:szCs w:val="16"/>
           <w:highlight w:val="white"/>
         </w:rPr>
-        <w:t>S_</w:t>
-      </w:r>
-      <w:proofErr w:type="gramStart"/>
-      <w:r>
-        <w:rPr>
-          <w:rFonts w:ascii="Consolas" w:hAnsi="Consolas" w:cs="Consolas"/>
-          <w:color w:val="880000"/>
-          <w:kern w:val="0"/>
-          <w:sz w:val="16"/>
-          <w:szCs w:val="16"/>
-          <w:highlight w:val="white"/>
-        </w:rPr>
-        <w:t>command</w:t>
+        <w:t>S_command</w:t>
       </w:r>
       <w:proofErr w:type="spellEnd"/>
       <w:r>
@@ -27293,7 +26583,6 @@
         </w:rPr>
         <w:t>(</w:t>
       </w:r>
-      <w:proofErr w:type="gramEnd"/>
       <w:r>
         <w:rPr>
           <w:rFonts w:ascii="Consolas" w:hAnsi="Consolas" w:cs="Consolas"/>
@@ -27990,7 +27279,6 @@
         <w:t xml:space="preserve"> </w:t>
       </w:r>
       <w:proofErr w:type="spellStart"/>
-      <w:proofErr w:type="gramStart"/>
       <w:r>
         <w:rPr>
           <w:rFonts w:ascii="Consolas" w:hAnsi="Consolas" w:cs="Consolas"/>
@@ -28016,7 +27304,6 @@
         </w:rPr>
         <w:t>(</w:t>
       </w:r>
-      <w:proofErr w:type="gramEnd"/>
       <w:r>
         <w:rPr>
           <w:rFonts w:ascii="Consolas" w:hAnsi="Consolas" w:cs="Consolas"/>
@@ -28393,19 +27680,7 @@
           <w:szCs w:val="16"/>
           <w:highlight w:val="white"/>
         </w:rPr>
-        <w:t>first_</w:t>
-      </w:r>
-      <w:proofErr w:type="gramStart"/>
-      <w:r>
-        <w:rPr>
-          <w:rFonts w:ascii="Consolas" w:hAnsi="Consolas" w:cs="Consolas"/>
-          <w:color w:val="000080"/>
-          <w:kern w:val="0"/>
-          <w:sz w:val="16"/>
-          <w:szCs w:val="16"/>
-          <w:highlight w:val="white"/>
-        </w:rPr>
-        <w:t>comma</w:t>
+        <w:t>first_comma</w:t>
       </w:r>
       <w:proofErr w:type="spellEnd"/>
       <w:r>
@@ -28428,19 +27703,7 @@
           <w:szCs w:val="16"/>
           <w:highlight w:val="white"/>
         </w:rPr>
-        <w:t>!</w:t>
-      </w:r>
-      <w:proofErr w:type="gramEnd"/>
-      <w:r>
-        <w:rPr>
-          <w:rFonts w:ascii="Consolas" w:hAnsi="Consolas" w:cs="Consolas"/>
-          <w:color w:val="000000"/>
-          <w:kern w:val="0"/>
-          <w:sz w:val="16"/>
-          <w:szCs w:val="16"/>
-          <w:highlight w:val="white"/>
-        </w:rPr>
-        <w:t>=</w:t>
+        <w:t>!=</w:t>
       </w:r>
       <w:r>
         <w:rPr>
@@ -28744,7 +28007,6 @@
         <w:t xml:space="preserve"> </w:t>
       </w:r>
       <w:proofErr w:type="spellStart"/>
-      <w:proofErr w:type="gramStart"/>
       <w:r>
         <w:rPr>
           <w:rFonts w:ascii="Consolas" w:hAnsi="Consolas" w:cs="Consolas"/>
@@ -28771,7 +28033,6 @@
         <w:t>(</w:t>
       </w:r>
       <w:proofErr w:type="spellStart"/>
-      <w:proofErr w:type="gramEnd"/>
       <w:r>
         <w:rPr>
           <w:rFonts w:ascii="Consolas" w:hAnsi="Consolas" w:cs="Consolas"/>
@@ -29379,7 +28640,6 @@
         </w:rPr>
         <w:t xml:space="preserve"> </w:t>
       </w:r>
-      <w:proofErr w:type="gramStart"/>
       <w:r>
         <w:rPr>
           <w:rFonts w:ascii="Consolas" w:hAnsi="Consolas" w:cs="Consolas"/>
@@ -29401,9 +28661,54 @@
           <w:szCs w:val="16"/>
           <w:highlight w:val="white"/>
         </w:rPr>
-        <w:t>first</w:t>
-      </w:r>
-      <w:proofErr w:type="gramEnd"/>
+        <w:t>first_comma</w:t>
+      </w:r>
+      <w:proofErr w:type="spellEnd"/>
+      <w:r>
+        <w:rPr>
+          <w:rFonts w:ascii="Consolas" w:hAnsi="Consolas" w:cs="Consolas"/>
+          <w:color w:val="A31515"/>
+          <w:kern w:val="0"/>
+          <w:sz w:val="16"/>
+          <w:szCs w:val="16"/>
+          <w:highlight w:val="white"/>
+        </w:rPr>
+        <w:t xml:space="preserve"> </w:t>
+      </w:r>
+      <w:r>
+        <w:rPr>
+          <w:rFonts w:ascii="Consolas" w:hAnsi="Consolas" w:cs="Consolas"/>
+          <w:color w:val="000000"/>
+          <w:kern w:val="0"/>
+          <w:sz w:val="16"/>
+          <w:szCs w:val="16"/>
+          <w:highlight w:val="white"/>
+        </w:rPr>
+        <w:t>||</w:t>
+      </w:r>
+      <w:r>
+        <w:rPr>
+          <w:rFonts w:ascii="Consolas" w:hAnsi="Consolas" w:cs="Consolas"/>
+          <w:color w:val="A31515"/>
+          <w:kern w:val="0"/>
+          <w:sz w:val="16"/>
+          <w:szCs w:val="16"/>
+          <w:highlight w:val="white"/>
+        </w:rPr>
+        <w:t xml:space="preserve"> </w:t>
+      </w:r>
+      <w:r>
+        <w:rPr>
+          <w:rFonts w:ascii="Consolas" w:hAnsi="Consolas" w:cs="Consolas"/>
+          <w:color w:val="000000"/>
+          <w:kern w:val="0"/>
+          <w:sz w:val="16"/>
+          <w:szCs w:val="16"/>
+          <w:highlight w:val="white"/>
+        </w:rPr>
+        <w:t>!</w:t>
+      </w:r>
+      <w:proofErr w:type="spellStart"/>
       <w:r>
         <w:rPr>
           <w:rFonts w:ascii="Consolas" w:hAnsi="Consolas" w:cs="Consolas"/>
@@ -29413,88 +28718,7 @@
           <w:szCs w:val="16"/>
           <w:highlight w:val="white"/>
         </w:rPr>
-        <w:t>_comma</w:t>
-      </w:r>
-      <w:proofErr w:type="spellEnd"/>
-      <w:r>
-        <w:rPr>
-          <w:rFonts w:ascii="Consolas" w:hAnsi="Consolas" w:cs="Consolas"/>
-          <w:color w:val="A31515"/>
-          <w:kern w:val="0"/>
-          <w:sz w:val="16"/>
-          <w:szCs w:val="16"/>
-          <w:highlight w:val="white"/>
-        </w:rPr>
-        <w:t xml:space="preserve"> </w:t>
-      </w:r>
-      <w:r>
-        <w:rPr>
-          <w:rFonts w:ascii="Consolas" w:hAnsi="Consolas" w:cs="Consolas"/>
-          <w:color w:val="000000"/>
-          <w:kern w:val="0"/>
-          <w:sz w:val="16"/>
-          <w:szCs w:val="16"/>
-          <w:highlight w:val="white"/>
-        </w:rPr>
-        <w:t>|</w:t>
-      </w:r>
-      <w:proofErr w:type="gramStart"/>
-      <w:r>
-        <w:rPr>
-          <w:rFonts w:ascii="Consolas" w:hAnsi="Consolas" w:cs="Consolas"/>
-          <w:color w:val="000000"/>
-          <w:kern w:val="0"/>
-          <w:sz w:val="16"/>
-          <w:szCs w:val="16"/>
-          <w:highlight w:val="white"/>
-        </w:rPr>
-        <w:t>|</w:t>
-      </w:r>
-      <w:r>
-        <w:rPr>
-          <w:rFonts w:ascii="Consolas" w:hAnsi="Consolas" w:cs="Consolas"/>
-          <w:color w:val="A31515"/>
-          <w:kern w:val="0"/>
-          <w:sz w:val="16"/>
-          <w:szCs w:val="16"/>
-          <w:highlight w:val="white"/>
-        </w:rPr>
-        <w:t xml:space="preserve"> </w:t>
-      </w:r>
-      <w:r>
-        <w:rPr>
-          <w:rFonts w:ascii="Consolas" w:hAnsi="Consolas" w:cs="Consolas"/>
-          <w:color w:val="000000"/>
-          <w:kern w:val="0"/>
-          <w:sz w:val="16"/>
-          <w:szCs w:val="16"/>
-          <w:highlight w:val="white"/>
-        </w:rPr>
-        <w:t>!</w:t>
-      </w:r>
-      <w:proofErr w:type="spellStart"/>
-      <w:r>
-        <w:rPr>
-          <w:rFonts w:ascii="Consolas" w:hAnsi="Consolas" w:cs="Consolas"/>
-          <w:color w:val="000080"/>
-          <w:kern w:val="0"/>
-          <w:sz w:val="16"/>
-          <w:szCs w:val="16"/>
-          <w:highlight w:val="white"/>
-        </w:rPr>
-        <w:t>second</w:t>
-      </w:r>
-      <w:proofErr w:type="gramEnd"/>
-      <w:r>
-        <w:rPr>
-          <w:rFonts w:ascii="Consolas" w:hAnsi="Consolas" w:cs="Consolas"/>
-          <w:color w:val="000080"/>
-          <w:kern w:val="0"/>
-          <w:sz w:val="16"/>
-          <w:szCs w:val="16"/>
-          <w:highlight w:val="white"/>
-        </w:rPr>
-        <w:t>_comma</w:t>
+        <w:t>second_comma</w:t>
       </w:r>
       <w:proofErr w:type="spellEnd"/>
       <w:r>
@@ -29714,19 +28938,7 @@
           <w:szCs w:val="16"/>
           <w:highlight w:val="white"/>
         </w:rPr>
-        <w:t>USART0_</w:t>
-      </w:r>
-      <w:proofErr w:type="gramStart"/>
-      <w:r>
-        <w:rPr>
-          <w:rFonts w:ascii="Consolas" w:hAnsi="Consolas" w:cs="Consolas"/>
-          <w:color w:val="880000"/>
-          <w:kern w:val="0"/>
-          <w:sz w:val="16"/>
-          <w:szCs w:val="16"/>
-          <w:highlight w:val="white"/>
-        </w:rPr>
-        <w:t>SendString</w:t>
+        <w:t>USART0_SendString</w:t>
       </w:r>
       <w:r>
         <w:rPr>
@@ -29739,7 +28951,6 @@
         </w:rPr>
         <w:t>(</w:t>
       </w:r>
-      <w:proofErr w:type="gramEnd"/>
       <w:r>
         <w:rPr>
           <w:rFonts w:ascii="Consolas" w:hAnsi="Consolas" w:cs="Consolas"/>
@@ -29985,7 +29196,6 @@
         <w:t xml:space="preserve"> </w:t>
       </w:r>
       <w:proofErr w:type="spellStart"/>
-      <w:proofErr w:type="gramStart"/>
       <w:r>
         <w:rPr>
           <w:rFonts w:ascii="Consolas" w:hAnsi="Consolas" w:cs="Consolas"/>
@@ -30012,7 +29222,6 @@
         <w:t>(</w:t>
       </w:r>
       <w:proofErr w:type="spellStart"/>
-      <w:proofErr w:type="gramEnd"/>
       <w:r>
         <w:rPr>
           <w:rFonts w:ascii="Consolas" w:hAnsi="Consolas" w:cs="Consolas"/>
@@ -30275,7 +29484,6 @@
         <w:t xml:space="preserve"> </w:t>
       </w:r>
       <w:proofErr w:type="spellStart"/>
-      <w:proofErr w:type="gramStart"/>
       <w:r>
         <w:rPr>
           <w:rFonts w:ascii="Consolas" w:hAnsi="Consolas" w:cs="Consolas"/>
@@ -30302,7 +29510,6 @@
         <w:t>(</w:t>
       </w:r>
       <w:proofErr w:type="spellStart"/>
-      <w:proofErr w:type="gramEnd"/>
       <w:r>
         <w:rPr>
           <w:rFonts w:ascii="Consolas" w:hAnsi="Consolas" w:cs="Consolas"/>
@@ -30534,7 +29741,6 @@
         </w:rPr>
         <w:t>(</w:t>
       </w:r>
-      <w:proofErr w:type="gramStart"/>
       <w:r>
         <w:rPr>
           <w:rFonts w:ascii="Consolas" w:hAnsi="Consolas" w:cs="Consolas"/>
@@ -30566,19 +29772,7 @@
           <w:szCs w:val="16"/>
           <w:highlight w:val="white"/>
         </w:rPr>
-        <w:t>!</w:t>
-      </w:r>
-      <w:proofErr w:type="gramEnd"/>
-      <w:r>
-        <w:rPr>
-          <w:rFonts w:ascii="Consolas" w:hAnsi="Consolas" w:cs="Consolas"/>
-          <w:color w:val="000000"/>
-          <w:kern w:val="0"/>
-          <w:sz w:val="16"/>
-          <w:szCs w:val="16"/>
-          <w:highlight w:val="white"/>
-        </w:rPr>
-        <w:t>=</w:t>
+        <w:t>!=</w:t>
       </w:r>
       <w:r>
         <w:rPr>
@@ -30635,7 +29829,6 @@
         </w:rPr>
         <w:t xml:space="preserve"> </w:t>
       </w:r>
-      <w:proofErr w:type="gramStart"/>
       <w:r>
         <w:rPr>
           <w:rFonts w:ascii="Consolas" w:hAnsi="Consolas" w:cs="Consolas"/>
@@ -30667,19 +29860,7 @@
           <w:szCs w:val="16"/>
           <w:highlight w:val="white"/>
         </w:rPr>
-        <w:t>!</w:t>
-      </w:r>
-      <w:proofErr w:type="gramEnd"/>
-      <w:r>
-        <w:rPr>
-          <w:rFonts w:ascii="Consolas" w:hAnsi="Consolas" w:cs="Consolas"/>
-          <w:color w:val="000000"/>
-          <w:kern w:val="0"/>
-          <w:sz w:val="16"/>
-          <w:szCs w:val="16"/>
-          <w:highlight w:val="white"/>
-        </w:rPr>
-        <w:t>=</w:t>
+        <w:t>!=</w:t>
       </w:r>
       <w:r>
         <w:rPr>
@@ -31019,19 +30200,7 @@
           <w:szCs w:val="16"/>
           <w:highlight w:val="white"/>
         </w:rPr>
-        <w:t>USART0_</w:t>
-      </w:r>
-      <w:proofErr w:type="gramStart"/>
-      <w:r>
-        <w:rPr>
-          <w:rFonts w:ascii="Consolas" w:hAnsi="Consolas" w:cs="Consolas"/>
-          <w:color w:val="880000"/>
-          <w:kern w:val="0"/>
-          <w:sz w:val="16"/>
-          <w:szCs w:val="16"/>
-          <w:highlight w:val="white"/>
-        </w:rPr>
-        <w:t>SendString</w:t>
+        <w:t>USART0_SendString</w:t>
       </w:r>
       <w:r>
         <w:rPr>
@@ -31044,7 +30213,6 @@
         </w:rPr>
         <w:t>(</w:t>
       </w:r>
-      <w:proofErr w:type="gramEnd"/>
       <w:r>
         <w:rPr>
           <w:rFonts w:ascii="Consolas" w:hAnsi="Consolas" w:cs="Consolas"/>
@@ -31642,19 +30810,7 @@
           <w:szCs w:val="16"/>
           <w:highlight w:val="white"/>
         </w:rPr>
-        <w:t>USART0_</w:t>
-      </w:r>
-      <w:proofErr w:type="gramStart"/>
-      <w:r>
-        <w:rPr>
-          <w:rFonts w:ascii="Consolas" w:hAnsi="Consolas" w:cs="Consolas"/>
-          <w:color w:val="880000"/>
-          <w:kern w:val="0"/>
-          <w:sz w:val="16"/>
-          <w:szCs w:val="16"/>
-          <w:highlight w:val="white"/>
-        </w:rPr>
-        <w:t>SendString</w:t>
+        <w:t>USART0_SendString</w:t>
       </w:r>
       <w:r>
         <w:rPr>
@@ -31667,7 +30823,6 @@
         </w:rPr>
         <w:t>(</w:t>
       </w:r>
-      <w:proofErr w:type="gramEnd"/>
       <w:r>
         <w:rPr>
           <w:rFonts w:ascii="Consolas" w:hAnsi="Consolas" w:cs="Consolas"/>
@@ -32326,31 +31481,7 @@
           <w:szCs w:val="16"/>
           <w:highlight w:val="white"/>
         </w:rPr>
-        <w:t xml:space="preserve">//Calculate the actual voltage that will be present on DAC output after </w:t>
-      </w:r>
-      <w:proofErr w:type="gramStart"/>
-      <w:r>
-        <w:rPr>
-          <w:rFonts w:ascii="Consolas" w:hAnsi="Consolas" w:cs="Consolas"/>
-          <w:color w:val="008000"/>
-          <w:kern w:val="0"/>
-          <w:sz w:val="16"/>
-          <w:szCs w:val="16"/>
-          <w:highlight w:val="white"/>
-        </w:rPr>
-        <w:t>float</w:t>
-      </w:r>
-      <w:proofErr w:type="gramEnd"/>
-      <w:r>
-        <w:rPr>
-          <w:rFonts w:ascii="Consolas" w:hAnsi="Consolas" w:cs="Consolas"/>
-          <w:color w:val="008000"/>
-          <w:kern w:val="0"/>
-          <w:sz w:val="16"/>
-          <w:szCs w:val="16"/>
-          <w:highlight w:val="white"/>
-        </w:rPr>
-        <w:t xml:space="preserve"> to integer rounding</w:t>
+        <w:t>//Calculate the actual voltage that will be present on DAC output after float to integer rounding</w:t>
       </w:r>
     </w:p>
     <w:p>
@@ -32949,19 +32080,7 @@
           <w:szCs w:val="16"/>
           <w:highlight w:val="white"/>
         </w:rPr>
-        <w:t>USART0_</w:t>
-      </w:r>
-      <w:proofErr w:type="gramStart"/>
-      <w:r>
-        <w:rPr>
-          <w:rFonts w:ascii="Consolas" w:hAnsi="Consolas" w:cs="Consolas"/>
-          <w:color w:val="880000"/>
-          <w:kern w:val="0"/>
-          <w:sz w:val="16"/>
-          <w:szCs w:val="16"/>
-          <w:highlight w:val="white"/>
-        </w:rPr>
-        <w:t>SendString</w:t>
+        <w:t>USART0_SendString</w:t>
       </w:r>
       <w:r>
         <w:rPr>
@@ -32974,7 +32093,6 @@
         </w:rPr>
         <w:t>(</w:t>
       </w:r>
-      <w:proofErr w:type="gramEnd"/>
       <w:r>
         <w:rPr>
           <w:rFonts w:ascii="Consolas" w:hAnsi="Consolas" w:cs="Consolas"/>
@@ -33660,19 +32778,7 @@
           <w:szCs w:val="16"/>
           <w:highlight w:val="white"/>
         </w:rPr>
-        <w:t>USART0_</w:t>
-      </w:r>
-      <w:proofErr w:type="gramStart"/>
-      <w:r>
-        <w:rPr>
-          <w:rFonts w:ascii="Consolas" w:hAnsi="Consolas" w:cs="Consolas"/>
-          <w:color w:val="880000"/>
-          <w:kern w:val="0"/>
-          <w:sz w:val="16"/>
-          <w:szCs w:val="16"/>
-          <w:highlight w:val="white"/>
-        </w:rPr>
-        <w:t>SendString</w:t>
+        <w:t>USART0_SendString</w:t>
       </w:r>
       <w:r>
         <w:rPr>
@@ -33685,7 +32791,6 @@
         </w:rPr>
         <w:t>(</w:t>
       </w:r>
-      <w:proofErr w:type="gramEnd"/>
       <w:r>
         <w:rPr>
           <w:rFonts w:ascii="Consolas" w:hAnsi="Consolas" w:cs="Consolas"/>
@@ -33911,7 +33016,6 @@
         <w:t xml:space="preserve"> </w:t>
       </w:r>
       <w:proofErr w:type="spellStart"/>
-      <w:proofErr w:type="gramStart"/>
       <w:r>
         <w:rPr>
           <w:rFonts w:ascii="Consolas" w:hAnsi="Consolas" w:cs="Consolas"/>
@@ -33933,19 +33037,7 @@
           <w:szCs w:val="16"/>
           <w:highlight w:val="white"/>
         </w:rPr>
-        <w:t>[</w:t>
-      </w:r>
-      <w:proofErr w:type="gramEnd"/>
-      <w:r>
-        <w:rPr>
-          <w:rFonts w:ascii="Consolas" w:hAnsi="Consolas" w:cs="Consolas"/>
-          <w:color w:val="000000"/>
-          <w:kern w:val="0"/>
-          <w:sz w:val="16"/>
-          <w:szCs w:val="16"/>
-          <w:highlight w:val="white"/>
-        </w:rPr>
-        <w:t>32];</w:t>
+        <w:t>[32];</w:t>
       </w:r>
       <w:r>
         <w:rPr>
@@ -34151,7 +33243,6 @@
         <w:tab/>
       </w:r>
       <w:proofErr w:type="spellStart"/>
-      <w:proofErr w:type="gramStart"/>
       <w:r>
         <w:rPr>
           <w:rFonts w:ascii="Consolas" w:hAnsi="Consolas" w:cs="Consolas"/>
@@ -34178,7 +33269,6 @@
         <w:t>(</w:t>
       </w:r>
       <w:proofErr w:type="spellStart"/>
-      <w:proofErr w:type="gramEnd"/>
       <w:r>
         <w:rPr>
           <w:rFonts w:ascii="Consolas" w:hAnsi="Consolas" w:cs="Consolas"/>
@@ -34211,31 +33301,7 @@
           <w:szCs w:val="16"/>
           <w:highlight w:val="white"/>
         </w:rPr>
-        <w:t xml:space="preserve"> "%.2f V (%</w:t>
-      </w:r>
-      <w:proofErr w:type="gramStart"/>
-      <w:r>
-        <w:rPr>
-          <w:rFonts w:ascii="Consolas" w:hAnsi="Consolas" w:cs="Consolas"/>
-          <w:color w:val="A31515"/>
-          <w:kern w:val="0"/>
-          <w:sz w:val="16"/>
-          <w:szCs w:val="16"/>
-          <w:highlight w:val="white"/>
-        </w:rPr>
-        <w:t>dd)\r\n</w:t>
-      </w:r>
-      <w:proofErr w:type="gramEnd"/>
-      <w:r>
-        <w:rPr>
-          <w:rFonts w:ascii="Consolas" w:hAnsi="Consolas" w:cs="Consolas"/>
-          <w:color w:val="A31515"/>
-          <w:kern w:val="0"/>
-          <w:sz w:val="16"/>
-          <w:szCs w:val="16"/>
-          <w:highlight w:val="white"/>
-        </w:rPr>
-        <w:t>"</w:t>
+        <w:t xml:space="preserve"> "%.2f V (%dd)\r\n"</w:t>
       </w:r>
       <w:r>
         <w:rPr>
@@ -34799,19 +33865,7 @@
           <w:szCs w:val="16"/>
           <w:highlight w:val="white"/>
         </w:rPr>
-        <w:t>process_</w:t>
-      </w:r>
-      <w:proofErr w:type="gramStart"/>
-      <w:r>
-        <w:rPr>
-          <w:rFonts w:ascii="Consolas" w:hAnsi="Consolas" w:cs="Consolas"/>
-          <w:color w:val="880000"/>
-          <w:kern w:val="0"/>
-          <w:sz w:val="16"/>
-          <w:szCs w:val="16"/>
-          <w:highlight w:val="white"/>
-        </w:rPr>
-        <w:t>command</w:t>
+        <w:t>process_command</w:t>
       </w:r>
       <w:proofErr w:type="spellEnd"/>
       <w:r>
@@ -34825,7 +33879,6 @@
         </w:rPr>
         <w:t>(</w:t>
       </w:r>
-      <w:proofErr w:type="gramEnd"/>
       <w:r>
         <w:rPr>
           <w:rFonts w:ascii="Consolas" w:hAnsi="Consolas" w:cs="Consolas"/>
@@ -35554,31 +34607,31 @@
           <w:szCs w:val="16"/>
           <w:highlight w:val="white"/>
         </w:rPr>
-        <w:t>G_</w:t>
+        <w:t>G_command</w:t>
+      </w:r>
+      <w:proofErr w:type="spellEnd"/>
+      <w:r>
+        <w:rPr>
+          <w:rFonts w:ascii="Consolas" w:hAnsi="Consolas" w:cs="Consolas"/>
+          <w:color w:val="000000"/>
+          <w:kern w:val="0"/>
+          <w:sz w:val="16"/>
+          <w:szCs w:val="16"/>
+          <w:highlight w:val="white"/>
+        </w:rPr>
+        <w:t>(</w:t>
       </w:r>
       <w:proofErr w:type="gramStart"/>
       <w:r>
         <w:rPr>
           <w:rFonts w:ascii="Consolas" w:hAnsi="Consolas" w:cs="Consolas"/>
-          <w:color w:val="880000"/>
-          <w:kern w:val="0"/>
-          <w:sz w:val="16"/>
-          <w:szCs w:val="16"/>
-          <w:highlight w:val="white"/>
-        </w:rPr>
-        <w:t>command</w:t>
-      </w:r>
-      <w:proofErr w:type="spellEnd"/>
-      <w:r>
-        <w:rPr>
-          <w:rFonts w:ascii="Consolas" w:hAnsi="Consolas" w:cs="Consolas"/>
-          <w:color w:val="000000"/>
-          <w:kern w:val="0"/>
-          <w:sz w:val="16"/>
-          <w:szCs w:val="16"/>
-          <w:highlight w:val="white"/>
-        </w:rPr>
-        <w:t>();</w:t>
+          <w:color w:val="000000"/>
+          <w:kern w:val="0"/>
+          <w:sz w:val="16"/>
+          <w:szCs w:val="16"/>
+          <w:highlight w:val="white"/>
+        </w:rPr>
+        <w:t>);</w:t>
       </w:r>
       <w:proofErr w:type="gramEnd"/>
     </w:p>
@@ -35888,31 +34941,7 @@
           <w:szCs w:val="16"/>
           <w:highlight w:val="white"/>
         </w:rPr>
-        <w:t xml:space="preserve">//If Case S </w:t>
-      </w:r>
-      <w:proofErr w:type="gramStart"/>
-      <w:r>
-        <w:rPr>
-          <w:rFonts w:ascii="Consolas" w:hAnsi="Consolas" w:cs="Consolas"/>
-          <w:color w:val="008000"/>
-          <w:kern w:val="0"/>
-          <w:sz w:val="16"/>
-          <w:szCs w:val="16"/>
-          <w:highlight w:val="white"/>
-        </w:rPr>
-        <w:t>go</w:t>
-      </w:r>
-      <w:proofErr w:type="gramEnd"/>
-      <w:r>
-        <w:rPr>
-          <w:rFonts w:ascii="Consolas" w:hAnsi="Consolas" w:cs="Consolas"/>
-          <w:color w:val="008000"/>
-          <w:kern w:val="0"/>
-          <w:sz w:val="16"/>
-          <w:szCs w:val="16"/>
-          <w:highlight w:val="white"/>
-        </w:rPr>
-        <w:t xml:space="preserve"> to the S command</w:t>
+        <w:t>//If Case S go to the S command</w:t>
       </w:r>
     </w:p>
     <w:p>
@@ -36540,19 +35569,7 @@
           <w:szCs w:val="16"/>
           <w:highlight w:val="white"/>
         </w:rPr>
-        <w:t>USART0_</w:t>
-      </w:r>
-      <w:proofErr w:type="gramStart"/>
-      <w:r>
-        <w:rPr>
-          <w:rFonts w:ascii="Consolas" w:hAnsi="Consolas" w:cs="Consolas"/>
-          <w:color w:val="880000"/>
-          <w:kern w:val="0"/>
-          <w:sz w:val="16"/>
-          <w:szCs w:val="16"/>
-          <w:highlight w:val="white"/>
-        </w:rPr>
-        <w:t>SendString</w:t>
+        <w:t>USART0_SendString</w:t>
       </w:r>
       <w:r>
         <w:rPr>
@@ -36565,7 +35582,6 @@
         </w:rPr>
         <w:t>(</w:t>
       </w:r>
-      <w:proofErr w:type="gramEnd"/>
       <w:r>
         <w:rPr>
           <w:rFonts w:ascii="Consolas" w:hAnsi="Consolas" w:cs="Consolas"/>
@@ -36964,19 +35980,7 @@
           <w:szCs w:val="16"/>
           <w:highlight w:val="white"/>
         </w:rPr>
-        <w:t>read_</w:t>
-      </w:r>
-      <w:proofErr w:type="gramStart"/>
-      <w:r>
-        <w:rPr>
-          <w:rFonts w:ascii="Consolas" w:hAnsi="Consolas" w:cs="Consolas"/>
-          <w:color w:val="880000"/>
-          <w:kern w:val="0"/>
-          <w:sz w:val="16"/>
-          <w:szCs w:val="16"/>
-          <w:highlight w:val="white"/>
-        </w:rPr>
-        <w:t>line</w:t>
+        <w:t>read_line</w:t>
       </w:r>
       <w:proofErr w:type="spellEnd"/>
       <w:r>
@@ -36990,7 +35994,6 @@
         </w:rPr>
         <w:t>(</w:t>
       </w:r>
-      <w:proofErr w:type="gramEnd"/>
       <w:r>
         <w:rPr>
           <w:rFonts w:ascii="Consolas" w:hAnsi="Consolas" w:cs="Consolas"/>
@@ -39178,19 +38181,7 @@
           <w:szCs w:val="16"/>
           <w:highlight w:val="white"/>
         </w:rPr>
-        <w:t>'\r</w:t>
-      </w:r>
-      <w:proofErr w:type="gramStart"/>
-      <w:r>
-        <w:rPr>
-          <w:rFonts w:ascii="Consolas" w:hAnsi="Consolas" w:cs="Consolas"/>
-          <w:color w:val="000000"/>
-          <w:kern w:val="0"/>
-          <w:sz w:val="16"/>
-          <w:szCs w:val="16"/>
-          <w:highlight w:val="white"/>
-        </w:rPr>
-        <w:t>'</w:t>
+        <w:t>'\r'</w:t>
       </w:r>
       <w:r>
         <w:rPr>
@@ -39236,7 +38227,6 @@
         </w:rPr>
         <w:t>c</w:t>
       </w:r>
-      <w:proofErr w:type="gramEnd"/>
       <w:r>
         <w:rPr>
           <w:rFonts w:ascii="Consolas" w:hAnsi="Consolas" w:cs="Consolas"/>
@@ -40432,31 +39422,7 @@
           <w:szCs w:val="16"/>
           <w:highlight w:val="white"/>
         </w:rPr>
-        <w:t xml:space="preserve">//Store characters in the buffer and </w:t>
-      </w:r>
-      <w:proofErr w:type="gramStart"/>
-      <w:r>
-        <w:rPr>
-          <w:rFonts w:ascii="Consolas" w:hAnsi="Consolas" w:cs="Consolas"/>
-          <w:color w:val="008000"/>
-          <w:kern w:val="0"/>
-          <w:sz w:val="16"/>
-          <w:szCs w:val="16"/>
-          <w:highlight w:val="white"/>
-        </w:rPr>
-        <w:t>increment</w:t>
-      </w:r>
-      <w:proofErr w:type="gramEnd"/>
-      <w:r>
-        <w:rPr>
-          <w:rFonts w:ascii="Consolas" w:hAnsi="Consolas" w:cs="Consolas"/>
-          <w:color w:val="008000"/>
-          <w:kern w:val="0"/>
-          <w:sz w:val="16"/>
-          <w:szCs w:val="16"/>
-          <w:highlight w:val="white"/>
-        </w:rPr>
-        <w:t xml:space="preserve"> the index</w:t>
+        <w:t>//Store characters in the buffer and increment the index</w:t>
       </w:r>
     </w:p>
     <w:p>
@@ -40961,21 +39927,7 @@
           <w:szCs w:val="16"/>
           <w:highlight w:val="white"/>
         </w:rPr>
-        <w:t>delay_</w:t>
-      </w:r>
-      <w:proofErr w:type="gramStart"/>
-      <w:r>
-        <w:rPr>
-          <w:rFonts w:ascii="Consolas" w:hAnsi="Consolas" w:cs="Consolas"/>
-          <w:i/>
-          <w:iCs/>
-          <w:color w:val="880000"/>
-          <w:kern w:val="0"/>
-          <w:sz w:val="16"/>
-          <w:szCs w:val="16"/>
-          <w:highlight w:val="white"/>
-        </w:rPr>
-        <w:t>ms</w:t>
+        <w:t>delay_ms</w:t>
       </w:r>
       <w:proofErr w:type="spellEnd"/>
       <w:r>
@@ -40987,19 +39939,7 @@
           <w:szCs w:val="16"/>
           <w:highlight w:val="white"/>
         </w:rPr>
-        <w:t>(</w:t>
-      </w:r>
-      <w:proofErr w:type="gramEnd"/>
-      <w:r>
-        <w:rPr>
-          <w:rFonts w:ascii="Consolas" w:hAnsi="Consolas" w:cs="Consolas"/>
-          <w:color w:val="000000"/>
-          <w:kern w:val="0"/>
-          <w:sz w:val="16"/>
-          <w:szCs w:val="16"/>
-          <w:highlight w:val="white"/>
-        </w:rPr>
-        <w:t>1);</w:t>
+        <w:t>(1);</w:t>
       </w:r>
       <w:r>
         <w:rPr>
@@ -43081,7 +42021,6 @@
         </w:rPr>
         <w:tab/>
       </w:r>
-      <w:proofErr w:type="gramStart"/>
       <w:r>
         <w:rPr>
           <w:rFonts w:ascii="Consolas" w:hAnsi="Consolas" w:cs="Consolas"/>
@@ -43105,7 +42044,6 @@
         <w:t>[</w:t>
       </w:r>
       <w:proofErr w:type="spellStart"/>
-      <w:proofErr w:type="gramEnd"/>
       <w:r>
         <w:rPr>
           <w:rFonts w:ascii="Consolas" w:hAnsi="Consolas" w:cs="Consolas"/>
@@ -44036,7 +42974,6 @@
         </w:rPr>
         <w:t xml:space="preserve"> </w:t>
       </w:r>
-      <w:proofErr w:type="gramStart"/>
       <w:r>
         <w:rPr>
           <w:rFonts w:ascii="Consolas" w:hAnsi="Consolas" w:cs="Consolas"/>
@@ -44057,19 +42994,7 @@
           <w:szCs w:val="16"/>
           <w:highlight w:val="white"/>
         </w:rPr>
-        <w:t>(</w:t>
-      </w:r>
-      <w:proofErr w:type="gramEnd"/>
-      <w:r>
-        <w:rPr>
-          <w:rFonts w:ascii="Consolas" w:hAnsi="Consolas" w:cs="Consolas"/>
-          <w:color w:val="000000"/>
-          <w:kern w:val="0"/>
-          <w:sz w:val="16"/>
-          <w:szCs w:val="16"/>
-          <w:highlight w:val="white"/>
-        </w:rPr>
-        <w:t>)</w:t>
+        <w:t>()</w:t>
       </w:r>
       <w:r>
         <w:rPr>
@@ -44129,19 +43054,7 @@
           <w:szCs w:val="16"/>
           <w:highlight w:val="white"/>
         </w:rPr>
-        <w:t>USART0_</w:t>
-      </w:r>
-      <w:proofErr w:type="gramStart"/>
-      <w:r>
-        <w:rPr>
-          <w:rFonts w:ascii="Consolas" w:hAnsi="Consolas" w:cs="Consolas"/>
-          <w:color w:val="880000"/>
-          <w:kern w:val="0"/>
-          <w:sz w:val="16"/>
-          <w:szCs w:val="16"/>
-          <w:highlight w:val="white"/>
-        </w:rPr>
-        <w:t>Init</w:t>
+        <w:t>USART0_Init</w:t>
       </w:r>
       <w:r>
         <w:rPr>
@@ -44154,7 +43067,6 @@
         </w:rPr>
         <w:t>(</w:t>
       </w:r>
-      <w:proofErr w:type="gramEnd"/>
       <w:r>
         <w:rPr>
           <w:rFonts w:ascii="Consolas" w:hAnsi="Consolas" w:cs="Consolas"/>
@@ -44368,19 +43280,7 @@
           <w:szCs w:val="16"/>
           <w:highlight w:val="white"/>
         </w:rPr>
-        <w:t>ADC_</w:t>
-      </w:r>
-      <w:proofErr w:type="gramStart"/>
-      <w:r>
-        <w:rPr>
-          <w:rFonts w:ascii="Consolas" w:hAnsi="Consolas" w:cs="Consolas"/>
-          <w:color w:val="880000"/>
-          <w:kern w:val="0"/>
-          <w:sz w:val="16"/>
-          <w:szCs w:val="16"/>
-          <w:highlight w:val="white"/>
-        </w:rPr>
-        <w:t>init</w:t>
+        <w:t>ADC_init</w:t>
       </w:r>
       <w:proofErr w:type="spellEnd"/>
       <w:r>
@@ -44392,19 +43292,7 @@
           <w:szCs w:val="16"/>
           <w:highlight w:val="white"/>
         </w:rPr>
-        <w:t>(</w:t>
-      </w:r>
-      <w:proofErr w:type="gramEnd"/>
-      <w:r>
-        <w:rPr>
-          <w:rFonts w:ascii="Consolas" w:hAnsi="Consolas" w:cs="Consolas"/>
-          <w:color w:val="000000"/>
-          <w:kern w:val="0"/>
-          <w:sz w:val="16"/>
-          <w:szCs w:val="16"/>
-          <w:highlight w:val="white"/>
-        </w:rPr>
-        <w:t>);</w:t>
+        <w:t>();</w:t>
       </w:r>
       <w:r>
         <w:rPr>
@@ -44629,42 +43517,18 @@
           <w:szCs w:val="16"/>
           <w:highlight w:val="white"/>
         </w:rPr>
-        <w:t>i2c_</w:t>
-      </w:r>
-      <w:proofErr w:type="gramStart"/>
-      <w:r>
-        <w:rPr>
-          <w:rFonts w:ascii="Consolas" w:hAnsi="Consolas" w:cs="Consolas"/>
-          <w:color w:val="880000"/>
-          <w:kern w:val="0"/>
-          <w:sz w:val="16"/>
-          <w:szCs w:val="16"/>
-          <w:highlight w:val="white"/>
-        </w:rPr>
-        <w:t>init</w:t>
-      </w:r>
-      <w:r>
-        <w:rPr>
-          <w:rFonts w:ascii="Consolas" w:hAnsi="Consolas" w:cs="Consolas"/>
-          <w:color w:val="000000"/>
-          <w:kern w:val="0"/>
-          <w:sz w:val="16"/>
-          <w:szCs w:val="16"/>
-          <w:highlight w:val="white"/>
-        </w:rPr>
-        <w:t>(</w:t>
-      </w:r>
-      <w:proofErr w:type="gramEnd"/>
-      <w:r>
-        <w:rPr>
-          <w:rFonts w:ascii="Consolas" w:hAnsi="Consolas" w:cs="Consolas"/>
-          <w:color w:val="000000"/>
-          <w:kern w:val="0"/>
-          <w:sz w:val="16"/>
-          <w:szCs w:val="16"/>
-          <w:highlight w:val="white"/>
-        </w:rPr>
-        <w:t>);</w:t>
+        <w:t>i2c_init</w:t>
+      </w:r>
+      <w:r>
+        <w:rPr>
+          <w:rFonts w:ascii="Consolas" w:hAnsi="Consolas" w:cs="Consolas"/>
+          <w:color w:val="000000"/>
+          <w:kern w:val="0"/>
+          <w:sz w:val="16"/>
+          <w:szCs w:val="16"/>
+          <w:highlight w:val="white"/>
+        </w:rPr>
+        <w:t>();</w:t>
       </w:r>
       <w:r>
         <w:rPr>
@@ -45027,7 +43891,6 @@
         </w:rPr>
         <w:tab/>
       </w:r>
-      <w:proofErr w:type="gramStart"/>
       <w:r>
         <w:rPr>
           <w:rFonts w:ascii="Consolas" w:hAnsi="Consolas" w:cs="Consolas"/>
@@ -45048,19 +43911,7 @@
           <w:szCs w:val="16"/>
           <w:highlight w:val="white"/>
         </w:rPr>
-        <w:t>(</w:t>
-      </w:r>
-      <w:proofErr w:type="gramEnd"/>
-      <w:r>
-        <w:rPr>
-          <w:rFonts w:ascii="Consolas" w:hAnsi="Consolas" w:cs="Consolas"/>
-          <w:color w:val="000000"/>
-          <w:kern w:val="0"/>
-          <w:sz w:val="16"/>
-          <w:szCs w:val="16"/>
-          <w:highlight w:val="white"/>
-        </w:rPr>
-        <w:t>);</w:t>
+        <w:t>();</w:t>
       </w:r>
       <w:r>
         <w:rPr>
@@ -45335,19 +44186,7 @@
           <w:szCs w:val="16"/>
           <w:highlight w:val="white"/>
         </w:rPr>
-        <w:t>command_</w:t>
-      </w:r>
-      <w:proofErr w:type="gramStart"/>
-      <w:r>
-        <w:rPr>
-          <w:rFonts w:ascii="Consolas" w:hAnsi="Consolas" w:cs="Consolas"/>
-          <w:color w:val="000080"/>
-          <w:kern w:val="0"/>
-          <w:sz w:val="16"/>
-          <w:szCs w:val="16"/>
-          <w:highlight w:val="white"/>
-        </w:rPr>
-        <w:t>buffer</w:t>
+        <w:t>command_buffer</w:t>
       </w:r>
       <w:proofErr w:type="spellEnd"/>
       <w:r>
@@ -45359,19 +44198,7 @@
           <w:szCs w:val="16"/>
           <w:highlight w:val="white"/>
         </w:rPr>
-        <w:t>[</w:t>
-      </w:r>
-      <w:proofErr w:type="gramEnd"/>
-      <w:r>
-        <w:rPr>
-          <w:rFonts w:ascii="Consolas" w:hAnsi="Consolas" w:cs="Consolas"/>
-          <w:color w:val="000000"/>
-          <w:kern w:val="0"/>
-          <w:sz w:val="16"/>
-          <w:szCs w:val="16"/>
-          <w:highlight w:val="white"/>
-        </w:rPr>
-        <w:t>32];</w:t>
+        <w:t>[32];</w:t>
       </w:r>
       <w:r>
         <w:rPr>
@@ -45601,19 +44428,7 @@
           <w:szCs w:val="16"/>
           <w:highlight w:val="white"/>
         </w:rPr>
-        <w:t>(</w:t>
-      </w:r>
-      <w:proofErr w:type="gramStart"/>
-      <w:r>
-        <w:rPr>
-          <w:rFonts w:ascii="Consolas" w:hAnsi="Consolas" w:cs="Consolas"/>
-          <w:color w:val="000000"/>
-          <w:kern w:val="0"/>
-          <w:sz w:val="16"/>
-          <w:szCs w:val="16"/>
-          <w:highlight w:val="white"/>
-        </w:rPr>
-        <w:t>1)</w:t>
+        <w:t>(1)</w:t>
       </w:r>
       <w:r>
         <w:rPr>
@@ -45637,7 +44452,6 @@
         </w:rPr>
         <w:t>{</w:t>
       </w:r>
-      <w:proofErr w:type="gramEnd"/>
     </w:p>
     <w:p>
       <w:pPr>
@@ -45754,19 +44568,7 @@
           <w:szCs w:val="16"/>
           <w:highlight w:val="white"/>
         </w:rPr>
-        <w:t>read_</w:t>
-      </w:r>
-      <w:proofErr w:type="gramStart"/>
-      <w:r>
-        <w:rPr>
-          <w:rFonts w:ascii="Consolas" w:hAnsi="Consolas" w:cs="Consolas"/>
-          <w:color w:val="880000"/>
-          <w:kern w:val="0"/>
-          <w:sz w:val="16"/>
-          <w:szCs w:val="16"/>
-          <w:highlight w:val="white"/>
-        </w:rPr>
-        <w:t>line</w:t>
+        <w:t>read_line</w:t>
       </w:r>
       <w:proofErr w:type="spellEnd"/>
       <w:r>
@@ -45781,7 +44583,6 @@
         <w:t>(</w:t>
       </w:r>
       <w:proofErr w:type="spellStart"/>
-      <w:proofErr w:type="gramEnd"/>
       <w:r>
         <w:rPr>
           <w:rFonts w:ascii="Consolas" w:hAnsi="Consolas" w:cs="Consolas"/>
@@ -46059,7 +44860,6 @@
         </w:rPr>
         <w:t xml:space="preserve"> </w:t>
       </w:r>
-      <w:proofErr w:type="gramStart"/>
       <w:r>
         <w:rPr>
           <w:rFonts w:ascii="Consolas" w:hAnsi="Consolas" w:cs="Consolas"/>
@@ -46214,7 +45014,6 @@
         </w:rPr>
         <w:tab/>
       </w:r>
-      <w:proofErr w:type="gramEnd"/>
       <w:r>
         <w:rPr>
           <w:rFonts w:ascii="Consolas" w:hAnsi="Consolas" w:cs="Consolas"/>
@@ -46362,19 +45161,7 @@
           <w:szCs w:val="16"/>
           <w:highlight w:val="white"/>
         </w:rPr>
-        <w:t>command_</w:t>
-      </w:r>
-      <w:proofErr w:type="gramStart"/>
-      <w:r>
-        <w:rPr>
-          <w:rFonts w:ascii="Consolas" w:hAnsi="Consolas" w:cs="Consolas"/>
-          <w:color w:val="000080"/>
-          <w:kern w:val="0"/>
-          <w:sz w:val="16"/>
-          <w:szCs w:val="16"/>
-          <w:highlight w:val="white"/>
-        </w:rPr>
-        <w:t>buffer</w:t>
+        <w:t>command_buffer</w:t>
       </w:r>
       <w:proofErr w:type="spellEnd"/>
       <w:r>
@@ -46386,19 +45173,7 @@
           <w:szCs w:val="16"/>
           <w:highlight w:val="white"/>
         </w:rPr>
-        <w:t>[</w:t>
-      </w:r>
-      <w:proofErr w:type="gramEnd"/>
-      <w:r>
-        <w:rPr>
-          <w:rFonts w:ascii="Consolas" w:hAnsi="Consolas" w:cs="Consolas"/>
-          <w:color w:val="000000"/>
-          <w:kern w:val="0"/>
-          <w:sz w:val="16"/>
-          <w:szCs w:val="16"/>
-          <w:highlight w:val="white"/>
-        </w:rPr>
-        <w:t>0];</w:t>
+        <w:t>[0];</w:t>
       </w:r>
       <w:r>
         <w:rPr>
@@ -46934,7 +45709,6 @@
         </w:rPr>
         <w:t xml:space="preserve"> </w:t>
       </w:r>
-      <w:proofErr w:type="gramStart"/>
       <w:r>
         <w:rPr>
           <w:rFonts w:ascii="Consolas" w:hAnsi="Consolas" w:cs="Consolas"/>
@@ -46968,7 +45742,6 @@
         </w:rPr>
         <w:t>{</w:t>
       </w:r>
-      <w:proofErr w:type="gramEnd"/>
     </w:p>
     <w:p>
       <w:pPr>
@@ -47426,7 +46199,6 @@
         </w:rPr>
         <w:t xml:space="preserve"> </w:t>
       </w:r>
-      <w:proofErr w:type="gramStart"/>
       <w:r>
         <w:rPr>
           <w:rFonts w:ascii="Consolas" w:hAnsi="Consolas" w:cs="Consolas"/>
@@ -47449,7 +46221,6 @@
         </w:rPr>
         <w:t xml:space="preserve"> ""</w:t>
       </w:r>
-      <w:proofErr w:type="gramEnd"/>
       <w:r>
         <w:rPr>
           <w:rFonts w:ascii="Consolas" w:hAnsi="Consolas" w:cs="Consolas"/>
@@ -47772,19 +46543,7 @@
           <w:szCs w:val="16"/>
           <w:highlight w:val="white"/>
         </w:rPr>
-        <w:t>process_</w:t>
-      </w:r>
-      <w:proofErr w:type="gramStart"/>
-      <w:r>
-        <w:rPr>
-          <w:rFonts w:ascii="Consolas" w:hAnsi="Consolas" w:cs="Consolas"/>
-          <w:color w:val="880000"/>
-          <w:kern w:val="0"/>
-          <w:sz w:val="16"/>
-          <w:szCs w:val="16"/>
-          <w:highlight w:val="white"/>
-        </w:rPr>
-        <w:t>command</w:t>
+        <w:t>process_command</w:t>
       </w:r>
       <w:proofErr w:type="spellEnd"/>
       <w:r>
@@ -47798,7 +46557,6 @@
         </w:rPr>
         <w:t>(</w:t>
       </w:r>
-      <w:proofErr w:type="gramEnd"/>
       <w:r>
         <w:rPr>
           <w:rFonts w:ascii="Consolas" w:hAnsi="Consolas" w:cs="Consolas"/>
@@ -48211,14 +46969,7 @@
           <w:i/>
           <w:iCs/>
         </w:rPr>
-        <w:t>Embedded Systems:</w:t>
-      </w:r>
-      <w:r>
-        <w:rPr>
-          <w:i/>
-          <w:iCs/>
-        </w:rPr>
-        <w:t xml:space="preserve"> C Programming. The University of Iowa, 2025. &lt;</w:t>
+        <w:t>Embedded Systems: C Programming. The University of Iowa, 2025. &lt;</w:t>
       </w:r>
       <w:hyperlink r:id="rId20" w:history="1">
         <w:r>
@@ -48262,14 +47013,7 @@
           <w:i/>
           <w:iCs/>
         </w:rPr>
-        <w:t>Embedded Systems:</w:t>
-      </w:r>
-      <w:r>
-        <w:rPr>
-          <w:i/>
-          <w:iCs/>
-        </w:rPr>
-        <w:t xml:space="preserve"> Serial Communication. The University of Iowa, 2025.</w:t>
+        <w:t>Embedded Systems: Serial Communication. The University of Iowa, 2025.</w:t>
       </w:r>
       <w:r>
         <w:t xml:space="preserve"> </w:t>
@@ -48319,14 +47063,7 @@
           <w:i/>
           <w:iCs/>
         </w:rPr>
-        <w:t>Embedded Systems:</w:t>
-      </w:r>
-      <w:r>
-        <w:rPr>
-          <w:i/>
-          <w:iCs/>
-        </w:rPr>
-        <w:t xml:space="preserve"> Serial Interconnect Buses. The University of Iowa, 2025.&lt;</w:t>
+        <w:t>Embedded Systems: Serial Interconnect Buses. The University of Iowa, 2025.&lt;</w:t>
       </w:r>
       <w:hyperlink r:id="rId22" w:history="1">
         <w:r>
@@ -48692,6 +47429,119 @@
 <file path=word/numbering.xml><?xml version="1.0" encoding="utf-8"?>
 <w:numbering xmlns:wpc="http://schemas.microsoft.com/office/word/2010/wordprocessingCanvas" xmlns:cx="http://schemas.microsoft.com/office/drawing/2014/chartex" xmlns:cx1="http://schemas.microsoft.com/office/drawing/2015/9/8/chartex" xmlns:cx2="http://schemas.microsoft.com/office/drawing/2015/10/21/chartex" xmlns:cx3="http://schemas.microsoft.com/office/drawing/2016/5/9/chartex" xmlns:cx4="http://schemas.microsoft.com/office/drawing/2016/5/10/chartex" xmlns:cx5="http://schemas.microsoft.com/office/drawing/2016/5/11/chartex" xmlns:cx6="http://schemas.microsoft.com/office/drawing/2016/5/12/chartex" xmlns:cx7="http://schemas.microsoft.com/office/drawing/2016/5/13/chartex" xmlns:cx8="http://schemas.microsoft.com/office/drawing/2016/5/14/chartex" xmlns:mc="http://schemas.openxmlformats.org/markup-compatibility/2006" xmlns:aink="http://schemas.microsoft.com/office/drawing/2016/ink" xmlns:am3d="http://schemas.microsoft.com/office/drawing/2017/model3d" xmlns:o="urn:schemas-microsoft-com:office:office" xmlns:oel="http://schemas.microsoft.com/office/2019/extlst" xmlns:r="http://schemas.openxmlformats.org/officeDocument/2006/relationships" xmlns:m="http://schemas.openxmlformats.org/officeDocument/2006/math" xmlns:v="urn:schemas-microsoft-com:vml" xmlns:wp14="http://schemas.microsoft.com/office/word/2010/wordprocessingDrawing" xmlns:wp="http://schemas.openxmlformats.org/drawingml/2006/wordprocessingDrawing" xmlns:w10="urn:schemas-microsoft-com:office:word" xmlns:w="http://schemas.openxmlformats.org/wordprocessingml/2006/main" xmlns:w14="http://schemas.microsoft.com/office/word/2010/wordml" xmlns:w15="http://schemas.microsoft.com/office/word/2012/wordml" xmlns:w16cex="http://schemas.microsoft.com/office/word/2018/wordml/cex" xmlns:w16cid="http://schemas.microsoft.com/office/word/2016/wordml/cid" xmlns:w16="http://schemas.microsoft.com/office/word/2018/wordml" xmlns:w16du="http://schemas.microsoft.com/office/word/2023/wordml/word16du" xmlns:w16sdtdh="http://schemas.microsoft.com/office/word/2020/wordml/sdtdatahash" xmlns:w16sdtfl="http://schemas.microsoft.com/office/word/2024/wordml/sdtformatlock" xmlns:w16se="http://schemas.microsoft.com/office/word/2015/wordml/symex" xmlns:wpg="http://schemas.microsoft.com/office/word/2010/wordprocessingGroup" xmlns:wpi="http://schemas.microsoft.com/office/word/2010/wordprocessingInk" xmlns:wne="http://schemas.microsoft.com/office/word/2006/wordml" xmlns:wps="http://schemas.microsoft.com/office/word/2010/wordprocessingShape" mc:Ignorable="w14 w15 w16se w16cid w16 w16cex w16sdtdh w16sdtfl w16du wp14">
   <w:abstractNum w:abstractNumId="0" w15:restartNumberingAfterBreak="0">
+    <w:nsid w:val="10070AC3"/>
+    <w:multiLevelType w:val="hybridMultilevel"/>
+    <w:tmpl w:val="3EC6BDF2"/>
+    <w:lvl w:ilvl="0" w:tplc="5D9A7050">
+      <w:start w:val="3"/>
+      <w:numFmt w:val="bullet"/>
+      <w:lvlText w:val="-"/>
+      <w:lvlJc w:val="left"/>
+      <w:pPr>
+        <w:ind w:left="4200" w:hanging="360"/>
+      </w:pPr>
+      <w:rPr>
+        <w:rFonts w:ascii="Aptos" w:eastAsiaTheme="minorHAnsi" w:hAnsi="Aptos" w:cstheme="minorBidi" w:hint="default"/>
+      </w:rPr>
+    </w:lvl>
+    <w:lvl w:ilvl="1" w:tplc="04090003" w:tentative="1">
+      <w:start w:val="1"/>
+      <w:numFmt w:val="bullet"/>
+      <w:lvlText w:val="o"/>
+      <w:lvlJc w:val="left"/>
+      <w:pPr>
+        <w:ind w:left="4920" w:hanging="360"/>
+      </w:pPr>
+      <w:rPr>
+        <w:rFonts w:ascii="Courier New" w:hAnsi="Courier New" w:cs="Courier New" w:hint="default"/>
+      </w:rPr>
+    </w:lvl>
+    <w:lvl w:ilvl="2" w:tplc="04090005" w:tentative="1">
+      <w:start w:val="1"/>
+      <w:numFmt w:val="bullet"/>
+      <w:lvlText w:val=""/>
+      <w:lvlJc w:val="left"/>
+      <w:pPr>
+        <w:ind w:left="5640" w:hanging="360"/>
+      </w:pPr>
+      <w:rPr>
+        <w:rFonts w:ascii="Wingdings" w:hAnsi="Wingdings" w:hint="default"/>
+      </w:rPr>
+    </w:lvl>
+    <w:lvl w:ilvl="3" w:tplc="04090001" w:tentative="1">
+      <w:start w:val="1"/>
+      <w:numFmt w:val="bullet"/>
+      <w:lvlText w:val=""/>
+      <w:lvlJc w:val="left"/>
+      <w:pPr>
+        <w:ind w:left="6360" w:hanging="360"/>
+      </w:pPr>
+      <w:rPr>
+        <w:rFonts w:ascii="Symbol" w:hAnsi="Symbol" w:hint="default"/>
+      </w:rPr>
+    </w:lvl>
+    <w:lvl w:ilvl="4" w:tplc="04090003" w:tentative="1">
+      <w:start w:val="1"/>
+      <w:numFmt w:val="bullet"/>
+      <w:lvlText w:val="o"/>
+      <w:lvlJc w:val="left"/>
+      <w:pPr>
+        <w:ind w:left="7080" w:hanging="360"/>
+      </w:pPr>
+      <w:rPr>
+        <w:rFonts w:ascii="Courier New" w:hAnsi="Courier New" w:cs="Courier New" w:hint="default"/>
+      </w:rPr>
+    </w:lvl>
+    <w:lvl w:ilvl="5" w:tplc="04090005" w:tentative="1">
+      <w:start w:val="1"/>
+      <w:numFmt w:val="bullet"/>
+      <w:lvlText w:val=""/>
+      <w:lvlJc w:val="left"/>
+      <w:pPr>
+        <w:ind w:left="7800" w:hanging="360"/>
+      </w:pPr>
+      <w:rPr>
+        <w:rFonts w:ascii="Wingdings" w:hAnsi="Wingdings" w:hint="default"/>
+      </w:rPr>
+    </w:lvl>
+    <w:lvl w:ilvl="6" w:tplc="04090001" w:tentative="1">
+      <w:start w:val="1"/>
+      <w:numFmt w:val="bullet"/>
+      <w:lvlText w:val=""/>
+      <w:lvlJc w:val="left"/>
+      <w:pPr>
+        <w:ind w:left="8520" w:hanging="360"/>
+      </w:pPr>
+      <w:rPr>
+        <w:rFonts w:ascii="Symbol" w:hAnsi="Symbol" w:hint="default"/>
+      </w:rPr>
+    </w:lvl>
+    <w:lvl w:ilvl="7" w:tplc="04090003" w:tentative="1">
+      <w:start w:val="1"/>
+      <w:numFmt w:val="bullet"/>
+      <w:lvlText w:val="o"/>
+      <w:lvlJc w:val="left"/>
+      <w:pPr>
+        <w:ind w:left="9240" w:hanging="360"/>
+      </w:pPr>
+      <w:rPr>
+        <w:rFonts w:ascii="Courier New" w:hAnsi="Courier New" w:cs="Courier New" w:hint="default"/>
+      </w:rPr>
+    </w:lvl>
+    <w:lvl w:ilvl="8" w:tplc="04090005" w:tentative="1">
+      <w:start w:val="1"/>
+      <w:numFmt w:val="bullet"/>
+      <w:lvlText w:val=""/>
+      <w:lvlJc w:val="left"/>
+      <w:pPr>
+        <w:ind w:left="9960" w:hanging="360"/>
+      </w:pPr>
+      <w:rPr>
+        <w:rFonts w:ascii="Wingdings" w:hAnsi="Wingdings" w:hint="default"/>
+      </w:rPr>
+    </w:lvl>
+  </w:abstractNum>
+  <w:abstractNum w:abstractNumId="1" w15:restartNumberingAfterBreak="0">
     <w:nsid w:val="1057096D"/>
     <w:multiLevelType w:val="hybridMultilevel"/>
     <w:tmpl w:val="8716F578"/>
@@ -48780,7 +47630,7 @@
       </w:pPr>
     </w:lvl>
   </w:abstractNum>
-  <w:abstractNum w:abstractNumId="1" w15:restartNumberingAfterBreak="0">
+  <w:abstractNum w:abstractNumId="2" w15:restartNumberingAfterBreak="0">
     <w:nsid w:val="11AE02B9"/>
     <w:multiLevelType w:val="hybridMultilevel"/>
     <w:tmpl w:val="41E2DE8C"/>
@@ -48893,7 +47743,7 @@
       </w:rPr>
     </w:lvl>
   </w:abstractNum>
-  <w:abstractNum w:abstractNumId="2" w15:restartNumberingAfterBreak="0">
+  <w:abstractNum w:abstractNumId="3" w15:restartNumberingAfterBreak="0">
     <w:nsid w:val="123A6A63"/>
     <w:multiLevelType w:val="hybridMultilevel"/>
     <w:tmpl w:val="531EF86C"/>
@@ -49005,7 +47855,7 @@
       </w:rPr>
     </w:lvl>
   </w:abstractNum>
-  <w:abstractNum w:abstractNumId="3" w15:restartNumberingAfterBreak="0">
+  <w:abstractNum w:abstractNumId="4" w15:restartNumberingAfterBreak="0">
     <w:nsid w:val="22A679F0"/>
     <w:multiLevelType w:val="hybridMultilevel"/>
     <w:tmpl w:val="41A8295E"/>
@@ -49094,7 +47944,97 @@
       </w:pPr>
     </w:lvl>
   </w:abstractNum>
-  <w:abstractNum w:abstractNumId="4" w15:restartNumberingAfterBreak="0">
+  <w:abstractNum w:abstractNumId="5" w15:restartNumberingAfterBreak="0">
+    <w:nsid w:val="4D644C9B"/>
+    <w:multiLevelType w:val="hybridMultilevel"/>
+    <w:tmpl w:val="5694ED1C"/>
+    <w:lvl w:ilvl="0" w:tplc="9E94386E">
+      <w:start w:val="1"/>
+      <w:numFmt w:val="decimal"/>
+      <w:lvlText w:val="%1."/>
+      <w:lvlJc w:val="left"/>
+      <w:pPr>
+        <w:ind w:left="1600" w:hanging="360"/>
+      </w:pPr>
+      <w:rPr>
+        <w:rFonts w:hint="default"/>
+        <w:b/>
+      </w:rPr>
+    </w:lvl>
+    <w:lvl w:ilvl="1" w:tplc="04090019" w:tentative="1">
+      <w:start w:val="1"/>
+      <w:numFmt w:val="lowerLetter"/>
+      <w:lvlText w:val="%2."/>
+      <w:lvlJc w:val="left"/>
+      <w:pPr>
+        <w:ind w:left="2320" w:hanging="360"/>
+      </w:pPr>
+    </w:lvl>
+    <w:lvl w:ilvl="2" w:tplc="0409001B" w:tentative="1">
+      <w:start w:val="1"/>
+      <w:numFmt w:val="lowerRoman"/>
+      <w:lvlText w:val="%3."/>
+      <w:lvlJc w:val="right"/>
+      <w:pPr>
+        <w:ind w:left="3040" w:hanging="180"/>
+      </w:pPr>
+    </w:lvl>
+    <w:lvl w:ilvl="3" w:tplc="0409000F" w:tentative="1">
+      <w:start w:val="1"/>
+      <w:numFmt w:val="decimal"/>
+      <w:lvlText w:val="%4."/>
+      <w:lvlJc w:val="left"/>
+      <w:pPr>
+        <w:ind w:left="3760" w:hanging="360"/>
+      </w:pPr>
+    </w:lvl>
+    <w:lvl w:ilvl="4" w:tplc="04090019" w:tentative="1">
+      <w:start w:val="1"/>
+      <w:numFmt w:val="lowerLetter"/>
+      <w:lvlText w:val="%5."/>
+      <w:lvlJc w:val="left"/>
+      <w:pPr>
+        <w:ind w:left="4480" w:hanging="360"/>
+      </w:pPr>
+    </w:lvl>
+    <w:lvl w:ilvl="5" w:tplc="0409001B" w:tentative="1">
+      <w:start w:val="1"/>
+      <w:numFmt w:val="lowerRoman"/>
+      <w:lvlText w:val="%6."/>
+      <w:lvlJc w:val="right"/>
+      <w:pPr>
+        <w:ind w:left="5200" w:hanging="180"/>
+      </w:pPr>
+    </w:lvl>
+    <w:lvl w:ilvl="6" w:tplc="0409000F" w:tentative="1">
+      <w:start w:val="1"/>
+      <w:numFmt w:val="decimal"/>
+      <w:lvlText w:val="%7."/>
+      <w:lvlJc w:val="left"/>
+      <w:pPr>
+        <w:ind w:left="5920" w:hanging="360"/>
+      </w:pPr>
+    </w:lvl>
+    <w:lvl w:ilvl="7" w:tplc="04090019" w:tentative="1">
+      <w:start w:val="1"/>
+      <w:numFmt w:val="lowerLetter"/>
+      <w:lvlText w:val="%8."/>
+      <w:lvlJc w:val="left"/>
+      <w:pPr>
+        <w:ind w:left="6640" w:hanging="360"/>
+      </w:pPr>
+    </w:lvl>
+    <w:lvl w:ilvl="8" w:tplc="0409001B" w:tentative="1">
+      <w:start w:val="1"/>
+      <w:numFmt w:val="lowerRoman"/>
+      <w:lvlText w:val="%9."/>
+      <w:lvlJc w:val="right"/>
+      <w:pPr>
+        <w:ind w:left="7360" w:hanging="180"/>
+      </w:pPr>
+    </w:lvl>
+  </w:abstractNum>
+  <w:abstractNum w:abstractNumId="6" w15:restartNumberingAfterBreak="0">
     <w:nsid w:val="57E70A1E"/>
     <w:multiLevelType w:val="hybridMultilevel"/>
     <w:tmpl w:val="D018C6BE"/>
@@ -49206,7 +48146,7 @@
       </w:rPr>
     </w:lvl>
   </w:abstractNum>
-  <w:abstractNum w:abstractNumId="5" w15:restartNumberingAfterBreak="0">
+  <w:abstractNum w:abstractNumId="7" w15:restartNumberingAfterBreak="0">
     <w:nsid w:val="683C2086"/>
     <w:multiLevelType w:val="hybridMultilevel"/>
     <w:tmpl w:val="AEE032D8"/>
@@ -49319,21 +48259,27 @@
     </w:lvl>
   </w:abstractNum>
   <w:num w:numId="1" w16cid:durableId="2046296391">
+    <w:abstractNumId w:val="6"/>
+  </w:num>
+  <w:num w:numId="2" w16cid:durableId="1725909049">
+    <w:abstractNumId w:val="7"/>
+  </w:num>
+  <w:num w:numId="3" w16cid:durableId="1066605510">
     <w:abstractNumId w:val="4"/>
   </w:num>
-  <w:num w:numId="2" w16cid:durableId="1725909049">
+  <w:num w:numId="4" w16cid:durableId="1551041692">
+    <w:abstractNumId w:val="3"/>
+  </w:num>
+  <w:num w:numId="5" w16cid:durableId="430976831">
+    <w:abstractNumId w:val="2"/>
+  </w:num>
+  <w:num w:numId="6" w16cid:durableId="685835750">
+    <w:abstractNumId w:val="1"/>
+  </w:num>
+  <w:num w:numId="7" w16cid:durableId="2016421011">
     <w:abstractNumId w:val="5"/>
   </w:num>
-  <w:num w:numId="3" w16cid:durableId="1066605510">
-    <w:abstractNumId w:val="3"/>
-  </w:num>
-  <w:num w:numId="4" w16cid:durableId="1551041692">
-    <w:abstractNumId w:val="2"/>
-  </w:num>
-  <w:num w:numId="5" w16cid:durableId="430976831">
-    <w:abstractNumId w:val="1"/>
-  </w:num>
-  <w:num w:numId="6" w16cid:durableId="685835750">
+  <w:num w:numId="8" w16cid:durableId="693966693">
     <w:abstractNumId w:val="0"/>
   </w:num>
 </w:numbering>
@@ -49941,6 +48887,7 @@
   <w:style w:type="character" w:default="1" w:styleId="DefaultParagraphFont">
     <w:name w:val="Default Paragraph Font"/>
     <w:uiPriority w:val="1"/>
+    <w:semiHidden/>
     <w:unhideWhenUsed/>
   </w:style>
   <w:style w:type="table" w:default="1" w:styleId="TableNormal">

</xml_diff>